<commit_message>
- Cập nhật code nút thông báo đơn giản.
</commit_message>
<xml_diff>
--- a/Docs/Requirement/DD_RFID_UC-Specification_v1.0.1_(release1).docx
+++ b/Docs/Requirement/DD_RFID_UC-Specification_v1.0.1_(release1).docx
@@ -9660,16 +9660,22 @@
               <w:rPr>
                 <w:b w:val="0"/>
               </w:rPr>
-              <w:t xml:space="preserve"> và số điện thoại</w:t>
-            </w:r>
-            <w:r>
-              <w:rPr>
-                <w:b w:val="0"/>
-              </w:rPr>
-              <w:t xml:space="preserve"> và email</w:t>
+              <w:t>,</w:t>
             </w:r>
             <w:bookmarkStart w:id="25" w:name="_GoBack"/>
             <w:bookmarkEnd w:id="25"/>
+            <w:r>
+              <w:rPr>
+                <w:b w:val="0"/>
+              </w:rPr>
+              <w:t xml:space="preserve"> số điện thoại</w:t>
+            </w:r>
+            <w:r>
+              <w:rPr>
+                <w:b w:val="0"/>
+              </w:rPr>
+              <w:t xml:space="preserve"> và email</w:t>
+            </w:r>
             <w:r>
               <w:rPr>
                 <w:b w:val="0"/>
@@ -22410,7 +22416,7 @@
 </file>
 
 <file path=customXml/itemProps1.xml><?xml version="1.0" encoding="utf-8"?>
-<ds:datastoreItem xmlns:ds="http://schemas.openxmlformats.org/officeDocument/2006/customXml" ds:itemID="{4119EB77-BFE6-4267-A3E9-10F41AEF21F6}">
+<ds:datastoreItem xmlns:ds="http://schemas.openxmlformats.org/officeDocument/2006/customXml" ds:itemID="{F29F10E2-909A-4989-96D1-4550752DA451}">
   <ds:schemaRefs>
     <ds:schemaRef ds:uri="http://schemas.openxmlformats.org/officeDocument/2006/bibliography"/>
   </ds:schemaRefs>

</xml_diff>

<commit_message>
Cập nhật các file
</commit_message>
<xml_diff>
--- a/Docs/Requirement/DD_RFID_UC-Specification_v1.0.1_(release1).docx
+++ b/Docs/Requirement/DD_RFID_UC-Specification_v1.0.1_(release1).docx
@@ -1030,7 +1030,7 @@
                 <w:noProof/>
                 <w:webHidden/>
               </w:rPr>
-              <w:t>8</w:t>
+              <w:t>7</w:t>
             </w:r>
             <w:r>
               <w:rPr>
@@ -1294,7 +1294,7 @@
                 <w:noProof/>
                 <w:webHidden/>
               </w:rPr>
-              <w:t>10</w:t>
+              <w:t>9</w:t>
             </w:r>
             <w:r>
               <w:rPr>
@@ -1470,7 +1470,7 @@
                 <w:noProof/>
                 <w:webHidden/>
               </w:rPr>
-              <w:t>11</w:t>
+              <w:t>10</w:t>
             </w:r>
             <w:r>
               <w:rPr>
@@ -1646,7 +1646,7 @@
                 <w:noProof/>
                 <w:webHidden/>
               </w:rPr>
-              <w:t>12</w:t>
+              <w:t>11</w:t>
             </w:r>
             <w:r>
               <w:rPr>
@@ -1734,7 +1734,7 @@
                 <w:noProof/>
                 <w:webHidden/>
               </w:rPr>
-              <w:t>12</w:t>
+              <w:t>11</w:t>
             </w:r>
             <w:r>
               <w:rPr>
@@ -1822,7 +1822,7 @@
                 <w:noProof/>
                 <w:webHidden/>
               </w:rPr>
-              <w:t>13</w:t>
+              <w:t>12</w:t>
             </w:r>
             <w:r>
               <w:rPr>
@@ -1910,7 +1910,7 @@
                 <w:noProof/>
                 <w:webHidden/>
               </w:rPr>
-              <w:t>13</w:t>
+              <w:t>12</w:t>
             </w:r>
             <w:r>
               <w:rPr>
@@ -2086,7 +2086,7 @@
                 <w:noProof/>
                 <w:webHidden/>
               </w:rPr>
-              <w:t>14</w:t>
+              <w:t>13</w:t>
             </w:r>
             <w:r>
               <w:rPr>
@@ -2148,18 +2148,19 @@
       <w:r>
         <w:rPr>
           <w:noProof/>
+          <w:lang w:eastAsia="en-US"/>
         </w:rPr>
         <w:lastRenderedPageBreak/>
         <mc:AlternateContent>
           <mc:Choice Requires="wps">
             <w:drawing>
-              <wp:anchor distT="0" distB="0" distL="114300" distR="114300" simplePos="0" relativeHeight="251660288" behindDoc="0" locked="0" layoutInCell="1" allowOverlap="1" wp14:anchorId="361E9B76" wp14:editId="4F3EBB4F">
+              <wp:anchor distT="0" distB="0" distL="114300" distR="114300" simplePos="0" relativeHeight="251660288" behindDoc="0" locked="0" layoutInCell="1" allowOverlap="1" wp14:anchorId="487B678A" wp14:editId="413FEF4D">
                 <wp:simplePos x="0" y="0"/>
                 <wp:positionH relativeFrom="margin">
                   <wp:align>right</wp:align>
                 </wp:positionH>
                 <wp:positionV relativeFrom="paragraph">
-                  <wp:posOffset>4119245</wp:posOffset>
+                  <wp:posOffset>4253865</wp:posOffset>
                 </wp:positionV>
                 <wp:extent cx="5760085" cy="635"/>
                 <wp:effectExtent l="0" t="0" r="0" b="8255"/>
@@ -2198,14 +2199,27 @@
                             <w:r>
                               <w:t xml:space="preserve">Hình </w:t>
                             </w:r>
-                            <w:fldSimple w:instr=" SEQ Hình \* ARABIC ">
-                              <w:r>
-                                <w:rPr>
-                                  <w:noProof/>
-                                </w:rPr>
-                                <w:t>1</w:t>
-                              </w:r>
-                            </w:fldSimple>
+                            <w:r>
+                              <w:fldChar w:fldCharType="begin"/>
+                            </w:r>
+                            <w:r>
+                              <w:instrText xml:space="preserve"> SEQ Hình \* ARABIC </w:instrText>
+                            </w:r>
+                            <w:r>
+                              <w:fldChar w:fldCharType="separate"/>
+                            </w:r>
+                            <w:r>
+                              <w:rPr>
+                                <w:noProof/>
+                              </w:rPr>
+                              <w:t>1</w:t>
+                            </w:r>
+                            <w:r>
+                              <w:rPr>
+                                <w:noProof/>
+                              </w:rPr>
+                              <w:fldChar w:fldCharType="end"/>
+                            </w:r>
                             <w:r>
                               <w:t>. Mô hình Use Case cho Admin</w:t>
                             </w:r>
@@ -2229,11 +2243,11 @@
           </mc:Choice>
           <mc:Fallback>
             <w:pict>
-              <v:shapetype w14:anchorId="361E9B76" id="_x0000_t202" coordsize="21600,21600" o:spt="202" path="m,l,21600r21600,l21600,xe">
+              <v:shapetype w14:anchorId="487B678A" id="_x0000_t202" coordsize="21600,21600" o:spt="202" path="m,l,21600r21600,l21600,xe">
                 <v:stroke joinstyle="miter"/>
                 <v:path gradientshapeok="t" o:connecttype="rect"/>
               </v:shapetype>
-              <v:shape id="Text Box 5" o:spid="_x0000_s1026" type="#_x0000_t202" style="position:absolute;left:0;text-align:left;margin-left:402.35pt;margin-top:324.35pt;width:453.55pt;height:.05pt;z-index:251660288;visibility:visible;mso-wrap-style:square;mso-width-percent:0;mso-wrap-distance-left:9pt;mso-wrap-distance-top:0;mso-wrap-distance-right:9pt;mso-wrap-distance-bottom:0;mso-position-horizontal:right;mso-position-horizontal-relative:margin;mso-position-vertical:absolute;mso-position-vertical-relative:text;mso-width-percent:0;mso-width-relative:margin;v-text-anchor:top" o:gfxdata="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" stroked="f">
+              <v:shape id="Text Box 5" o:spid="_x0000_s1026" type="#_x0000_t202" style="position:absolute;left:0;text-align:left;margin-left:402.35pt;margin-top:334.95pt;width:453.55pt;height:.05pt;z-index:251660288;visibility:visible;mso-wrap-style:square;mso-width-percent:0;mso-wrap-distance-left:9pt;mso-wrap-distance-top:0;mso-wrap-distance-right:9pt;mso-wrap-distance-bottom:0;mso-position-horizontal:right;mso-position-horizontal-relative:margin;mso-position-vertical:absolute;mso-position-vertical-relative:text;mso-width-percent:0;mso-width-relative:margin;v-text-anchor:top" o:gfxdata="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" stroked="f">
                 <v:textbox style="mso-fit-shape-to-text:t" inset="0,0,0,0">
                   <w:txbxContent>
                     <w:p>
@@ -2247,14 +2261,27 @@
                       <w:r>
                         <w:t xml:space="preserve">Hình </w:t>
                       </w:r>
-                      <w:fldSimple w:instr=" SEQ Hình \* ARABIC ">
-                        <w:r>
-                          <w:rPr>
-                            <w:noProof/>
-                          </w:rPr>
-                          <w:t>1</w:t>
-                        </w:r>
-                      </w:fldSimple>
+                      <w:r>
+                        <w:fldChar w:fldCharType="begin"/>
+                      </w:r>
+                      <w:r>
+                        <w:instrText xml:space="preserve"> SEQ Hình \* ARABIC </w:instrText>
+                      </w:r>
+                      <w:r>
+                        <w:fldChar w:fldCharType="separate"/>
+                      </w:r>
+                      <w:r>
+                        <w:rPr>
+                          <w:noProof/>
+                        </w:rPr>
+                        <w:t>1</w:t>
+                      </w:r>
+                      <w:r>
+                        <w:rPr>
+                          <w:noProof/>
+                        </w:rPr>
+                        <w:fldChar w:fldCharType="end"/>
+                      </w:r>
                       <w:r>
                         <w:t>. Mô hình Use Case cho Admin</w:t>
                       </w:r>
@@ -2270,9 +2297,10 @@
       <w:r>
         <w:rPr>
           <w:noProof/>
+          <w:lang w:eastAsia="en-US"/>
         </w:rPr>
         <w:drawing>
-          <wp:anchor distT="0" distB="0" distL="114300" distR="114300" simplePos="0" relativeHeight="251658240" behindDoc="0" locked="0" layoutInCell="1" allowOverlap="1" wp14:anchorId="34A49D71" wp14:editId="2A38C66D">
+          <wp:anchor distT="0" distB="0" distL="114300" distR="114300" simplePos="0" relativeHeight="251658240" behindDoc="0" locked="0" layoutInCell="1" allowOverlap="1" wp14:anchorId="14548C48" wp14:editId="0A9652F8">
             <wp:simplePos x="0" y="0"/>
             <wp:positionH relativeFrom="margin">
               <wp:align>left</wp:align>
@@ -2280,8 +2308,8 @@
             <wp:positionV relativeFrom="paragraph">
               <wp:posOffset>271145</wp:posOffset>
             </wp:positionV>
-            <wp:extent cx="5313680" cy="3724275"/>
-            <wp:effectExtent l="0" t="0" r="1270" b="9525"/>
+            <wp:extent cx="5680075" cy="3981450"/>
+            <wp:effectExtent l="0" t="0" r="0" b="0"/>
             <wp:wrapSquare wrapText="bothSides"/>
             <wp:docPr id="3" name="Picture 3"/>
             <wp:cNvGraphicFramePr>
@@ -2309,7 +2337,7 @@
                   <pic:spPr>
                     <a:xfrm>
                       <a:off x="0" y="0"/>
-                      <a:ext cx="5313680" cy="3724275"/>
+                      <a:ext cx="5680075" cy="3981450"/>
                     </a:xfrm>
                     <a:prstGeom prst="rect">
                       <a:avLst/>
@@ -2348,144 +2376,17 @@
         <w:rPr>
           <w:noProof/>
         </w:rPr>
-        <w:t>Mô hình UC cho User:</w:t>
-      </w:r>
-      <w:bookmarkEnd w:id="1"/>
-    </w:p>
-    <w:p>
-      <w:pPr>
-        <w:spacing w:line="259" w:lineRule="auto"/>
-        <w:ind w:left="0" w:firstLine="0"/>
-      </w:pPr>
-      <w:r>
-        <w:rPr>
-          <w:noProof/>
-        </w:rPr>
-        <mc:AlternateContent>
-          <mc:Choice Requires="wps">
-            <w:drawing>
-              <wp:anchor distT="0" distB="0" distL="114300" distR="114300" simplePos="0" relativeHeight="251663360" behindDoc="0" locked="0" layoutInCell="1" allowOverlap="1" wp14:anchorId="5F211D49" wp14:editId="146D639F">
-                <wp:simplePos x="0" y="0"/>
-                <wp:positionH relativeFrom="column">
-                  <wp:posOffset>0</wp:posOffset>
-                </wp:positionH>
-                <wp:positionV relativeFrom="paragraph">
-                  <wp:posOffset>3394710</wp:posOffset>
-                </wp:positionV>
-                <wp:extent cx="5238750" cy="635"/>
-                <wp:effectExtent l="0" t="0" r="0" b="0"/>
-                <wp:wrapSquare wrapText="bothSides"/>
-                <wp:docPr id="6" name="Text Box 6"/>
-                <wp:cNvGraphicFramePr/>
-                <a:graphic xmlns:a="http://schemas.openxmlformats.org/drawingml/2006/main">
-                  <a:graphicData uri="http://schemas.microsoft.com/office/word/2010/wordprocessingShape">
-                    <wps:wsp>
-                      <wps:cNvSpPr txBox="1"/>
-                      <wps:spPr>
-                        <a:xfrm>
-                          <a:off x="0" y="0"/>
-                          <a:ext cx="5238750" cy="635"/>
-                        </a:xfrm>
-                        <a:prstGeom prst="rect">
-                          <a:avLst/>
-                        </a:prstGeom>
-                        <a:solidFill>
-                          <a:prstClr val="white"/>
-                        </a:solidFill>
-                        <a:ln>
-                          <a:noFill/>
-                        </a:ln>
-                      </wps:spPr>
-                      <wps:txbx>
-                        <w:txbxContent>
-                          <w:p>
-                            <w:pPr>
-                              <w:pStyle w:val="Caption"/>
-                              <w:rPr>
-                                <w:noProof/>
-                                <w:szCs w:val="24"/>
-                              </w:rPr>
-                            </w:pPr>
-                            <w:r>
-                              <w:t xml:space="preserve">Hình </w:t>
-                            </w:r>
-                            <w:fldSimple w:instr=" SEQ Hình \* ARABIC ">
-                              <w:r>
-                                <w:rPr>
-                                  <w:noProof/>
-                                </w:rPr>
-                                <w:t>2</w:t>
-                              </w:r>
-                            </w:fldSimple>
-                            <w:r>
-                              <w:t>. Mô hình Use Case cho User</w:t>
-                            </w:r>
-                          </w:p>
-                        </w:txbxContent>
-                      </wps:txbx>
-                      <wps:bodyPr rot="0" spcFirstLastPara="0" vertOverflow="overflow" horzOverflow="overflow" vert="horz" wrap="square" lIns="0" tIns="0" rIns="0" bIns="0" numCol="1" spcCol="0" rtlCol="0" fromWordArt="0" anchor="t" anchorCtr="0" forceAA="0" compatLnSpc="1">
-                        <a:prstTxWarp prst="textNoShape">
-                          <a:avLst/>
-                        </a:prstTxWarp>
-                        <a:spAutoFit/>
-                      </wps:bodyPr>
-                    </wps:wsp>
-                  </a:graphicData>
-                </a:graphic>
-              </wp:anchor>
-            </w:drawing>
-          </mc:Choice>
-          <mc:Fallback>
-            <w:pict>
-              <v:shape w14:anchorId="5F211D49" id="Text Box 6" o:spid="_x0000_s1027" type="#_x0000_t202" style="position:absolute;margin-left:0;margin-top:267.3pt;width:412.5pt;height:.05pt;z-index:251663360;visibility:visible;mso-wrap-style:square;mso-wrap-distance-left:9pt;mso-wrap-distance-top:0;mso-wrap-distance-right:9pt;mso-wrap-distance-bottom:0;mso-position-horizontal:absolute;mso-position-horizontal-relative:text;mso-position-vertical:absolute;mso-position-vertical-relative:text;v-text-anchor:top" o:gfxdata="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" stroked="f">
-                <v:textbox style="mso-fit-shape-to-text:t" inset="0,0,0,0">
-                  <w:txbxContent>
-                    <w:p>
-                      <w:pPr>
-                        <w:pStyle w:val="Caption"/>
-                        <w:rPr>
-                          <w:noProof/>
-                          <w:szCs w:val="24"/>
-                        </w:rPr>
-                      </w:pPr>
-                      <w:r>
-                        <w:t xml:space="preserve">Hình </w:t>
-                      </w:r>
-                      <w:fldSimple w:instr=" SEQ Hình \* ARABIC ">
-                        <w:r>
-                          <w:rPr>
-                            <w:noProof/>
-                          </w:rPr>
-                          <w:t>2</w:t>
-                        </w:r>
-                      </w:fldSimple>
-                      <w:r>
-                        <w:t>. Mô hình Use Case cho User</w:t>
-                      </w:r>
-                    </w:p>
-                  </w:txbxContent>
-                </v:textbox>
-                <w10:wrap type="square"/>
-              </v:shape>
-            </w:pict>
-          </mc:Fallback>
-        </mc:AlternateContent>
-      </w:r>
-      <w:r>
-        <w:rPr>
-          <w:noProof/>
-        </w:rPr>
         <w:drawing>
-          <wp:anchor distT="0" distB="0" distL="114300" distR="114300" simplePos="0" relativeHeight="251661312" behindDoc="0" locked="0" layoutInCell="1" allowOverlap="1" wp14:anchorId="43938608" wp14:editId="0D89AE63">
+          <wp:anchor distT="0" distB="0" distL="114300" distR="114300" simplePos="0" relativeHeight="251661312" behindDoc="0" locked="0" layoutInCell="1" allowOverlap="1" wp14:anchorId="3760AE51" wp14:editId="130C3A63">
             <wp:simplePos x="0" y="0"/>
             <wp:positionH relativeFrom="margin">
               <wp:align>left</wp:align>
             </wp:positionH>
             <wp:positionV relativeFrom="paragraph">
-              <wp:posOffset>15240</wp:posOffset>
+              <wp:posOffset>4626610</wp:posOffset>
             </wp:positionV>
-            <wp:extent cx="5238750" cy="3322320"/>
-            <wp:effectExtent l="0" t="0" r="0" b="0"/>
+            <wp:extent cx="5572125" cy="3533775"/>
+            <wp:effectExtent l="0" t="0" r="9525" b="9525"/>
             <wp:wrapSquare wrapText="bothSides"/>
             <wp:docPr id="4" name="Picture 4"/>
             <wp:cNvGraphicFramePr>
@@ -2513,7 +2414,7 @@
                   <pic:spPr>
                     <a:xfrm>
                       <a:off x="0" y="0"/>
-                      <a:ext cx="5238750" cy="3322320"/>
+                      <a:ext cx="5572125" cy="3533775"/>
                     </a:xfrm>
                     <a:prstGeom prst="rect">
                       <a:avLst/>
@@ -2532,6 +2433,163 @@
         </w:drawing>
       </w:r>
       <w:r>
+        <w:rPr>
+          <w:noProof/>
+        </w:rPr>
+        <w:t>Mô hình UC cho User:</w:t>
+      </w:r>
+      <w:bookmarkEnd w:id="1"/>
+    </w:p>
+    <w:p>
+      <w:pPr>
+        <w:spacing w:line="259" w:lineRule="auto"/>
+        <w:ind w:left="0" w:firstLine="0"/>
+      </w:pPr>
+      <w:bookmarkStart w:id="2" w:name="_GoBack"/>
+      <w:r>
+        <w:rPr>
+          <w:noProof/>
+        </w:rPr>
+        <mc:AlternateContent>
+          <mc:Choice Requires="wps">
+            <w:drawing>
+              <wp:anchor distT="0" distB="0" distL="114300" distR="114300" simplePos="0" relativeHeight="251663360" behindDoc="0" locked="0" layoutInCell="1" allowOverlap="1" wp14:anchorId="6F782F11" wp14:editId="70B298A2">
+                <wp:simplePos x="0" y="0"/>
+                <wp:positionH relativeFrom="margin">
+                  <wp:align>left</wp:align>
+                </wp:positionH>
+                <wp:positionV relativeFrom="paragraph">
+                  <wp:posOffset>3564255</wp:posOffset>
+                </wp:positionV>
+                <wp:extent cx="5238750" cy="276225"/>
+                <wp:effectExtent l="0" t="0" r="0" b="9525"/>
+                <wp:wrapSquare wrapText="bothSides"/>
+                <wp:docPr id="6" name="Text Box 6"/>
+                <wp:cNvGraphicFramePr/>
+                <a:graphic xmlns:a="http://schemas.openxmlformats.org/drawingml/2006/main">
+                  <a:graphicData uri="http://schemas.microsoft.com/office/word/2010/wordprocessingShape">
+                    <wps:wsp>
+                      <wps:cNvSpPr txBox="1"/>
+                      <wps:spPr>
+                        <a:xfrm>
+                          <a:off x="0" y="0"/>
+                          <a:ext cx="5238750" cy="276225"/>
+                        </a:xfrm>
+                        <a:prstGeom prst="rect">
+                          <a:avLst/>
+                        </a:prstGeom>
+                        <a:solidFill>
+                          <a:prstClr val="white"/>
+                        </a:solidFill>
+                        <a:ln>
+                          <a:noFill/>
+                        </a:ln>
+                      </wps:spPr>
+                      <wps:txbx>
+                        <w:txbxContent>
+                          <w:p>
+                            <w:pPr>
+                              <w:pStyle w:val="Caption"/>
+                              <w:rPr>
+                                <w:noProof/>
+                                <w:szCs w:val="24"/>
+                              </w:rPr>
+                            </w:pPr>
+                            <w:r>
+                              <w:t xml:space="preserve">Hình </w:t>
+                            </w:r>
+                            <w:r>
+                              <w:fldChar w:fldCharType="begin"/>
+                            </w:r>
+                            <w:r>
+                              <w:instrText xml:space="preserve"> SEQ Hình \* ARABIC </w:instrText>
+                            </w:r>
+                            <w:r>
+                              <w:fldChar w:fldCharType="separate"/>
+                            </w:r>
+                            <w:r>
+                              <w:rPr>
+                                <w:noProof/>
+                              </w:rPr>
+                              <w:t>2</w:t>
+                            </w:r>
+                            <w:r>
+                              <w:rPr>
+                                <w:noProof/>
+                              </w:rPr>
+                              <w:fldChar w:fldCharType="end"/>
+                            </w:r>
+                            <w:r>
+                              <w:t>. Mô hình Use Case cho User</w:t>
+                            </w:r>
+                          </w:p>
+                        </w:txbxContent>
+                      </wps:txbx>
+                      <wps:bodyPr rot="0" spcFirstLastPara="0" vertOverflow="overflow" horzOverflow="overflow" vert="horz" wrap="square" lIns="0" tIns="0" rIns="0" bIns="0" numCol="1" spcCol="0" rtlCol="0" fromWordArt="0" anchor="t" anchorCtr="0" forceAA="0" compatLnSpc="1">
+                        <a:prstTxWarp prst="textNoShape">
+                          <a:avLst/>
+                        </a:prstTxWarp>
+                        <a:noAutofit/>
+                      </wps:bodyPr>
+                    </wps:wsp>
+                  </a:graphicData>
+                </a:graphic>
+                <wp14:sizeRelV relativeFrom="margin">
+                  <wp14:pctHeight>0</wp14:pctHeight>
+                </wp14:sizeRelV>
+              </wp:anchor>
+            </w:drawing>
+          </mc:Choice>
+          <mc:Fallback>
+            <w:pict>
+              <v:shape w14:anchorId="6F782F11" id="Text Box 6" o:spid="_x0000_s1027" type="#_x0000_t202" style="position:absolute;margin-left:0;margin-top:280.65pt;width:412.5pt;height:21.75pt;z-index:251663360;visibility:visible;mso-wrap-style:square;mso-height-percent:0;mso-wrap-distance-left:9pt;mso-wrap-distance-top:0;mso-wrap-distance-right:9pt;mso-wrap-distance-bottom:0;mso-position-horizontal:left;mso-position-horizontal-relative:margin;mso-position-vertical:absolute;mso-position-vertical-relative:text;mso-height-percent:0;mso-height-relative:margin;v-text-anchor:top" o:gfxdata="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" stroked="f">
+                <v:textbox inset="0,0,0,0">
+                  <w:txbxContent>
+                    <w:p>
+                      <w:pPr>
+                        <w:pStyle w:val="Caption"/>
+                        <w:rPr>
+                          <w:noProof/>
+                          <w:szCs w:val="24"/>
+                        </w:rPr>
+                      </w:pPr>
+                      <w:r>
+                        <w:t xml:space="preserve">Hình </w:t>
+                      </w:r>
+                      <w:r>
+                        <w:fldChar w:fldCharType="begin"/>
+                      </w:r>
+                      <w:r>
+                        <w:instrText xml:space="preserve"> SEQ Hình \* ARABIC </w:instrText>
+                      </w:r>
+                      <w:r>
+                        <w:fldChar w:fldCharType="separate"/>
+                      </w:r>
+                      <w:r>
+                        <w:rPr>
+                          <w:noProof/>
+                        </w:rPr>
+                        <w:t>2</w:t>
+                      </w:r>
+                      <w:r>
+                        <w:rPr>
+                          <w:noProof/>
+                        </w:rPr>
+                        <w:fldChar w:fldCharType="end"/>
+                      </w:r>
+                      <w:r>
+                        <w:t>. Mô hình Use Case cho User</w:t>
+                      </w:r>
+                    </w:p>
+                  </w:txbxContent>
+                </v:textbox>
+                <w10:wrap type="square" anchorx="margin"/>
+              </v:shape>
+            </w:pict>
+          </mc:Fallback>
+        </mc:AlternateContent>
+      </w:r>
+      <w:r>
         <w:br w:type="page"/>
       </w:r>
     </w:p>
@@ -2540,17 +2598,18 @@
         <w:pStyle w:val="Demuccap1"/>
         <w:outlineLvl w:val="0"/>
       </w:pPr>
-      <w:bookmarkStart w:id="2" w:name="_Toc493249300"/>
+      <w:bookmarkStart w:id="3" w:name="_Toc493249300"/>
+      <w:bookmarkEnd w:id="2"/>
       <w:r>
         <w:lastRenderedPageBreak/>
         <w:t>Quản lý cán bộ:</w:t>
       </w:r>
-      <w:bookmarkEnd w:id="2"/>
+      <w:bookmarkEnd w:id="3"/>
     </w:p>
     <w:tbl>
       <w:tblPr>
         <w:tblStyle w:val="ListTable3-Accent5"/>
-        <w:tblW w:w="0" w:type="auto"/>
+        <w:tblW w:w="9067" w:type="dxa"/>
         <w:tblBorders>
           <w:top w:val="single" w:sz="4" w:space="0" w:color="5B9BD5" w:themeColor="accent1"/>
           <w:left w:val="single" w:sz="4" w:space="0" w:color="5B9BD5" w:themeColor="accent1"/>
@@ -2562,7 +2621,7 @@
         <w:tblLook w:val="04A0" w:firstRow="1" w:lastRow="0" w:firstColumn="1" w:lastColumn="0" w:noHBand="0" w:noVBand="1"/>
       </w:tblPr>
       <w:tblGrid>
-        <w:gridCol w:w="8210"/>
+        <w:gridCol w:w="9067"/>
       </w:tblGrid>
       <w:tr>
         <w:trPr>
@@ -2571,7 +2630,7 @@
         <w:tc>
           <w:tcPr>
             <w:cnfStyle w:val="001000000100" w:firstRow="0" w:lastRow="0" w:firstColumn="1" w:lastColumn="0" w:oddVBand="0" w:evenVBand="0" w:oddHBand="0" w:evenHBand="0" w:firstRowFirstColumn="1" w:firstRowLastColumn="0" w:lastRowFirstColumn="0" w:lastRowLastColumn="0"/>
-            <w:tcW w:w="8210" w:type="dxa"/>
+            <w:tcW w:w="9067" w:type="dxa"/>
             <w:tcBorders>
               <w:bottom w:val="none" w:sz="0" w:space="0" w:color="auto"/>
               <w:right w:val="none" w:sz="0" w:space="0" w:color="auto"/>
@@ -2605,7 +2664,7 @@
         <w:tc>
           <w:tcPr>
             <w:cnfStyle w:val="001000000000" w:firstRow="0" w:lastRow="0" w:firstColumn="1" w:lastColumn="0" w:oddVBand="0" w:evenVBand="0" w:oddHBand="0" w:evenHBand="0" w:firstRowFirstColumn="0" w:firstRowLastColumn="0" w:lastRowFirstColumn="0" w:lastRowLastColumn="0"/>
-            <w:tcW w:w="8210" w:type="dxa"/>
+            <w:tcW w:w="9067" w:type="dxa"/>
             <w:tcBorders>
               <w:top w:val="none" w:sz="0" w:space="0" w:color="auto"/>
               <w:bottom w:val="none" w:sz="0" w:space="0" w:color="auto"/>
@@ -2636,7 +2695,7 @@
         <w:tc>
           <w:tcPr>
             <w:cnfStyle w:val="001000000000" w:firstRow="0" w:lastRow="0" w:firstColumn="1" w:lastColumn="0" w:oddVBand="0" w:evenVBand="0" w:oddHBand="0" w:evenHBand="0" w:firstRowFirstColumn="0" w:firstRowLastColumn="0" w:lastRowFirstColumn="0" w:lastRowLastColumn="0"/>
-            <w:tcW w:w="8210" w:type="dxa"/>
+            <w:tcW w:w="9067" w:type="dxa"/>
             <w:tcBorders>
               <w:right w:val="none" w:sz="0" w:space="0" w:color="auto"/>
             </w:tcBorders>
@@ -2692,7 +2751,7 @@
         <w:tc>
           <w:tcPr>
             <w:cnfStyle w:val="001000000000" w:firstRow="0" w:lastRow="0" w:firstColumn="1" w:lastColumn="0" w:oddVBand="0" w:evenVBand="0" w:oddHBand="0" w:evenHBand="0" w:firstRowFirstColumn="0" w:firstRowLastColumn="0" w:lastRowFirstColumn="0" w:lastRowLastColumn="0"/>
-            <w:tcW w:w="8210" w:type="dxa"/>
+            <w:tcW w:w="9067" w:type="dxa"/>
             <w:tcBorders>
               <w:top w:val="none" w:sz="0" w:space="0" w:color="auto"/>
               <w:bottom w:val="none" w:sz="0" w:space="0" w:color="auto"/>
@@ -2723,7 +2782,7 @@
         <w:tc>
           <w:tcPr>
             <w:cnfStyle w:val="001000000000" w:firstRow="0" w:lastRow="0" w:firstColumn="1" w:lastColumn="0" w:oddVBand="0" w:evenVBand="0" w:oddHBand="0" w:evenHBand="0" w:firstRowFirstColumn="0" w:firstRowLastColumn="0" w:lastRowFirstColumn="0" w:lastRowLastColumn="0"/>
-            <w:tcW w:w="8210" w:type="dxa"/>
+            <w:tcW w:w="9067" w:type="dxa"/>
             <w:tcBorders>
               <w:right w:val="none" w:sz="0" w:space="0" w:color="auto"/>
             </w:tcBorders>
@@ -2770,7 +2829,7 @@
         <w:tc>
           <w:tcPr>
             <w:cnfStyle w:val="001000000000" w:firstRow="0" w:lastRow="0" w:firstColumn="1" w:lastColumn="0" w:oddVBand="0" w:evenVBand="0" w:oddHBand="0" w:evenHBand="0" w:firstRowFirstColumn="0" w:firstRowLastColumn="0" w:lastRowFirstColumn="0" w:lastRowLastColumn="0"/>
-            <w:tcW w:w="8210" w:type="dxa"/>
+            <w:tcW w:w="9067" w:type="dxa"/>
             <w:tcBorders>
               <w:top w:val="none" w:sz="0" w:space="0" w:color="auto"/>
               <w:bottom w:val="none" w:sz="0" w:space="0" w:color="auto"/>
@@ -2831,7 +2890,7 @@
         <w:tc>
           <w:tcPr>
             <w:cnfStyle w:val="001000000000" w:firstRow="0" w:lastRow="0" w:firstColumn="1" w:lastColumn="0" w:oddVBand="0" w:evenVBand="0" w:oddHBand="0" w:evenHBand="0" w:firstRowFirstColumn="0" w:firstRowLastColumn="0" w:lastRowFirstColumn="0" w:lastRowLastColumn="0"/>
-            <w:tcW w:w="8210" w:type="dxa"/>
+            <w:tcW w:w="9067" w:type="dxa"/>
             <w:tcBorders>
               <w:right w:val="none" w:sz="0" w:space="0" w:color="auto"/>
             </w:tcBorders>
@@ -2844,8 +2903,6 @@
             <w:r>
               <w:t>Các luồng xử lý:</w:t>
             </w:r>
-            <w:bookmarkStart w:id="3" w:name="_GoBack"/>
-            <w:bookmarkEnd w:id="3"/>
           </w:p>
           <w:p>
             <w:pPr>
@@ -3166,7 +3223,7 @@
     <w:tbl>
       <w:tblPr>
         <w:tblStyle w:val="ListTable3-Accent5"/>
-        <w:tblW w:w="0" w:type="auto"/>
+        <w:tblW w:w="9067" w:type="dxa"/>
         <w:tblBorders>
           <w:insideH w:val="single" w:sz="4" w:space="0" w:color="4472C4" w:themeColor="accent5"/>
           <w:insideV w:val="single" w:sz="4" w:space="0" w:color="4472C4" w:themeColor="accent5"/>
@@ -3174,7 +3231,7 @@
         <w:tblLook w:val="04A0" w:firstRow="1" w:lastRow="0" w:firstColumn="1" w:lastColumn="0" w:noHBand="0" w:noVBand="1"/>
       </w:tblPr>
       <w:tblGrid>
-        <w:gridCol w:w="8210"/>
+        <w:gridCol w:w="9067"/>
       </w:tblGrid>
       <w:tr>
         <w:trPr>
@@ -3183,7 +3240,7 @@
         <w:tc>
           <w:tcPr>
             <w:cnfStyle w:val="001000000100" w:firstRow="0" w:lastRow="0" w:firstColumn="1" w:lastColumn="0" w:oddVBand="0" w:evenVBand="0" w:oddHBand="0" w:evenHBand="0" w:firstRowFirstColumn="1" w:firstRowLastColumn="0" w:lastRowFirstColumn="0" w:lastRowLastColumn="0"/>
-            <w:tcW w:w="8210" w:type="dxa"/>
+            <w:tcW w:w="9067" w:type="dxa"/>
             <w:tcBorders>
               <w:bottom w:val="none" w:sz="0" w:space="0" w:color="auto"/>
               <w:right w:val="none" w:sz="0" w:space="0" w:color="auto"/>
@@ -3217,7 +3274,7 @@
         <w:tc>
           <w:tcPr>
             <w:cnfStyle w:val="001000000000" w:firstRow="0" w:lastRow="0" w:firstColumn="1" w:lastColumn="0" w:oddVBand="0" w:evenVBand="0" w:oddHBand="0" w:evenHBand="0" w:firstRowFirstColumn="0" w:firstRowLastColumn="0" w:lastRowFirstColumn="0" w:lastRowLastColumn="0"/>
-            <w:tcW w:w="8210" w:type="dxa"/>
+            <w:tcW w:w="9067" w:type="dxa"/>
             <w:tcBorders>
               <w:top w:val="none" w:sz="0" w:space="0" w:color="auto"/>
               <w:bottom w:val="none" w:sz="0" w:space="0" w:color="auto"/>
@@ -3254,7 +3311,7 @@
         <w:tc>
           <w:tcPr>
             <w:cnfStyle w:val="001000000000" w:firstRow="0" w:lastRow="0" w:firstColumn="1" w:lastColumn="0" w:oddVBand="0" w:evenVBand="0" w:oddHBand="0" w:evenHBand="0" w:firstRowFirstColumn="0" w:firstRowLastColumn="0" w:lastRowFirstColumn="0" w:lastRowLastColumn="0"/>
-            <w:tcW w:w="8210" w:type="dxa"/>
+            <w:tcW w:w="9067" w:type="dxa"/>
             <w:tcBorders>
               <w:right w:val="none" w:sz="0" w:space="0" w:color="auto"/>
             </w:tcBorders>
@@ -3292,7 +3349,7 @@
         <w:tc>
           <w:tcPr>
             <w:cnfStyle w:val="001000000000" w:firstRow="0" w:lastRow="0" w:firstColumn="1" w:lastColumn="0" w:oddVBand="0" w:evenVBand="0" w:oddHBand="0" w:evenHBand="0" w:firstRowFirstColumn="0" w:firstRowLastColumn="0" w:lastRowFirstColumn="0" w:lastRowLastColumn="0"/>
-            <w:tcW w:w="8210" w:type="dxa"/>
+            <w:tcW w:w="9067" w:type="dxa"/>
             <w:tcBorders>
               <w:top w:val="none" w:sz="0" w:space="0" w:color="auto"/>
               <w:bottom w:val="none" w:sz="0" w:space="0" w:color="auto"/>
@@ -3323,7 +3380,7 @@
         <w:tc>
           <w:tcPr>
             <w:cnfStyle w:val="001000000000" w:firstRow="0" w:lastRow="0" w:firstColumn="1" w:lastColumn="0" w:oddVBand="0" w:evenVBand="0" w:oddHBand="0" w:evenHBand="0" w:firstRowFirstColumn="0" w:firstRowLastColumn="0" w:lastRowFirstColumn="0" w:lastRowLastColumn="0"/>
-            <w:tcW w:w="8210" w:type="dxa"/>
+            <w:tcW w:w="9067" w:type="dxa"/>
             <w:tcBorders>
               <w:bottom w:val="single" w:sz="4" w:space="0" w:color="4472C4" w:themeColor="accent5"/>
               <w:right w:val="none" w:sz="0" w:space="0" w:color="auto"/>
@@ -3371,7 +3428,7 @@
         <w:tc>
           <w:tcPr>
             <w:cnfStyle w:val="001000000000" w:firstRow="0" w:lastRow="0" w:firstColumn="1" w:lastColumn="0" w:oddVBand="0" w:evenVBand="0" w:oddHBand="0" w:evenHBand="0" w:firstRowFirstColumn="0" w:firstRowLastColumn="0" w:lastRowFirstColumn="0" w:lastRowLastColumn="0"/>
-            <w:tcW w:w="8210" w:type="dxa"/>
+            <w:tcW w:w="9067" w:type="dxa"/>
             <w:tcBorders>
               <w:right w:val="single" w:sz="4" w:space="0" w:color="4472C4" w:themeColor="accent5"/>
             </w:tcBorders>
@@ -3436,7 +3493,7 @@
         <w:tc>
           <w:tcPr>
             <w:cnfStyle w:val="001000000000" w:firstRow="0" w:lastRow="0" w:firstColumn="1" w:lastColumn="0" w:oddVBand="0" w:evenVBand="0" w:oddHBand="0" w:evenHBand="0" w:firstRowFirstColumn="0" w:firstRowLastColumn="0" w:lastRowFirstColumn="0" w:lastRowLastColumn="0"/>
-            <w:tcW w:w="8210" w:type="dxa"/>
+            <w:tcW w:w="9067" w:type="dxa"/>
             <w:tcBorders>
               <w:right w:val="none" w:sz="0" w:space="0" w:color="auto"/>
             </w:tcBorders>
@@ -3602,7 +3659,6 @@
               <w:rPr>
                 <w:b w:val="0"/>
               </w:rPr>
-              <w:lastRenderedPageBreak/>
               <w:t>Hiển thị form chứa thông tin đã lưu của sự kiện được chọn sửa đổi.</w:t>
             </w:r>
           </w:p>
@@ -3622,6 +3678,7 @@
               <w:rPr>
                 <w:b w:val="0"/>
               </w:rPr>
+              <w:lastRenderedPageBreak/>
               <w:t>Trong khi người quản trị chỉnh sửa thông tin thì kiểm tra dữ liệu và hiển thị cảnh báo ở các trường nhập liệu không hợp lệ</w:t>
             </w:r>
           </w:p>
@@ -3783,7 +3840,7 @@
     <w:tbl>
       <w:tblPr>
         <w:tblStyle w:val="ListTable3-Accent5"/>
-        <w:tblW w:w="0" w:type="auto"/>
+        <w:tblW w:w="9067" w:type="dxa"/>
         <w:tblBorders>
           <w:insideH w:val="single" w:sz="4" w:space="0" w:color="4472C4" w:themeColor="accent5"/>
           <w:insideV w:val="single" w:sz="4" w:space="0" w:color="4472C4" w:themeColor="accent5"/>
@@ -3791,7 +3848,7 @@
         <w:tblLook w:val="04A0" w:firstRow="1" w:lastRow="0" w:firstColumn="1" w:lastColumn="0" w:noHBand="0" w:noVBand="1"/>
       </w:tblPr>
       <w:tblGrid>
-        <w:gridCol w:w="8210"/>
+        <w:gridCol w:w="9067"/>
       </w:tblGrid>
       <w:tr>
         <w:trPr>
@@ -3800,7 +3857,7 @@
         <w:tc>
           <w:tcPr>
             <w:cnfStyle w:val="001000000100" w:firstRow="0" w:lastRow="0" w:firstColumn="1" w:lastColumn="0" w:oddVBand="0" w:evenVBand="0" w:oddHBand="0" w:evenHBand="0" w:firstRowFirstColumn="1" w:firstRowLastColumn="0" w:lastRowFirstColumn="0" w:lastRowLastColumn="0"/>
-            <w:tcW w:w="8210" w:type="dxa"/>
+            <w:tcW w:w="9067" w:type="dxa"/>
             <w:tcBorders>
               <w:bottom w:val="none" w:sz="0" w:space="0" w:color="auto"/>
               <w:right w:val="none" w:sz="0" w:space="0" w:color="auto"/>
@@ -3834,7 +3891,7 @@
         <w:tc>
           <w:tcPr>
             <w:cnfStyle w:val="001000000000" w:firstRow="0" w:lastRow="0" w:firstColumn="1" w:lastColumn="0" w:oddVBand="0" w:evenVBand="0" w:oddHBand="0" w:evenHBand="0" w:firstRowFirstColumn="0" w:firstRowLastColumn="0" w:lastRowFirstColumn="0" w:lastRowLastColumn="0"/>
-            <w:tcW w:w="8210" w:type="dxa"/>
+            <w:tcW w:w="9067" w:type="dxa"/>
             <w:tcBorders>
               <w:top w:val="none" w:sz="0" w:space="0" w:color="auto"/>
               <w:bottom w:val="none" w:sz="0" w:space="0" w:color="auto"/>
@@ -3871,7 +3928,7 @@
         <w:tc>
           <w:tcPr>
             <w:cnfStyle w:val="001000000000" w:firstRow="0" w:lastRow="0" w:firstColumn="1" w:lastColumn="0" w:oddVBand="0" w:evenVBand="0" w:oddHBand="0" w:evenHBand="0" w:firstRowFirstColumn="0" w:firstRowLastColumn="0" w:lastRowFirstColumn="0" w:lastRowLastColumn="0"/>
-            <w:tcW w:w="8210" w:type="dxa"/>
+            <w:tcW w:w="9067" w:type="dxa"/>
             <w:tcBorders>
               <w:right w:val="none" w:sz="0" w:space="0" w:color="auto"/>
             </w:tcBorders>
@@ -3909,7 +3966,7 @@
         <w:tc>
           <w:tcPr>
             <w:cnfStyle w:val="001000000000" w:firstRow="0" w:lastRow="0" w:firstColumn="1" w:lastColumn="0" w:oddVBand="0" w:evenVBand="0" w:oddHBand="0" w:evenHBand="0" w:firstRowFirstColumn="0" w:firstRowLastColumn="0" w:lastRowFirstColumn="0" w:lastRowLastColumn="0"/>
-            <w:tcW w:w="8210" w:type="dxa"/>
+            <w:tcW w:w="9067" w:type="dxa"/>
             <w:tcBorders>
               <w:top w:val="none" w:sz="0" w:space="0" w:color="auto"/>
               <w:bottom w:val="none" w:sz="0" w:space="0" w:color="auto"/>
@@ -3946,7 +4003,7 @@
         <w:tc>
           <w:tcPr>
             <w:cnfStyle w:val="001000000000" w:firstRow="0" w:lastRow="0" w:firstColumn="1" w:lastColumn="0" w:oddVBand="0" w:evenVBand="0" w:oddHBand="0" w:evenHBand="0" w:firstRowFirstColumn="0" w:firstRowLastColumn="0" w:lastRowFirstColumn="0" w:lastRowLastColumn="0"/>
-            <w:tcW w:w="8210" w:type="dxa"/>
+            <w:tcW w:w="9067" w:type="dxa"/>
             <w:tcBorders>
               <w:bottom w:val="single" w:sz="4" w:space="0" w:color="4472C4" w:themeColor="accent5"/>
               <w:right w:val="none" w:sz="0" w:space="0" w:color="auto"/>
@@ -3994,7 +4051,7 @@
         <w:tc>
           <w:tcPr>
             <w:cnfStyle w:val="001000000000" w:firstRow="0" w:lastRow="0" w:firstColumn="1" w:lastColumn="0" w:oddVBand="0" w:evenVBand="0" w:oddHBand="0" w:evenHBand="0" w:firstRowFirstColumn="0" w:firstRowLastColumn="0" w:lastRowFirstColumn="0" w:lastRowLastColumn="0"/>
-            <w:tcW w:w="8210" w:type="dxa"/>
+            <w:tcW w:w="9067" w:type="dxa"/>
             <w:tcBorders>
               <w:right w:val="single" w:sz="4" w:space="0" w:color="4472C4" w:themeColor="accent5"/>
             </w:tcBorders>
@@ -4035,7 +4092,7 @@
         <w:tc>
           <w:tcPr>
             <w:cnfStyle w:val="001000000000" w:firstRow="0" w:lastRow="0" w:firstColumn="1" w:lastColumn="0" w:oddVBand="0" w:evenVBand="0" w:oddHBand="0" w:evenHBand="0" w:firstRowFirstColumn="0" w:firstRowLastColumn="0" w:lastRowFirstColumn="0" w:lastRowLastColumn="0"/>
-            <w:tcW w:w="8210" w:type="dxa"/>
+            <w:tcW w:w="9067" w:type="dxa"/>
             <w:tcBorders>
               <w:right w:val="none" w:sz="0" w:space="0" w:color="auto"/>
             </w:tcBorders>
@@ -4173,7 +4230,7 @@
     <w:tbl>
       <w:tblPr>
         <w:tblStyle w:val="ListTable3-Accent5"/>
-        <w:tblW w:w="0" w:type="auto"/>
+        <w:tblW w:w="9067" w:type="dxa"/>
         <w:tblBorders>
           <w:insideH w:val="single" w:sz="4" w:space="0" w:color="4472C4" w:themeColor="accent5"/>
           <w:insideV w:val="single" w:sz="4" w:space="0" w:color="4472C4" w:themeColor="accent5"/>
@@ -4181,7 +4238,7 @@
         <w:tblLook w:val="04A0" w:firstRow="1" w:lastRow="0" w:firstColumn="1" w:lastColumn="0" w:noHBand="0" w:noVBand="1"/>
       </w:tblPr>
       <w:tblGrid>
-        <w:gridCol w:w="8210"/>
+        <w:gridCol w:w="9067"/>
       </w:tblGrid>
       <w:tr>
         <w:trPr>
@@ -4190,7 +4247,7 @@
         <w:tc>
           <w:tcPr>
             <w:cnfStyle w:val="001000000100" w:firstRow="0" w:lastRow="0" w:firstColumn="1" w:lastColumn="0" w:oddVBand="0" w:evenVBand="0" w:oddHBand="0" w:evenHBand="0" w:firstRowFirstColumn="1" w:firstRowLastColumn="0" w:lastRowFirstColumn="0" w:lastRowLastColumn="0"/>
-            <w:tcW w:w="8210" w:type="dxa"/>
+            <w:tcW w:w="9067" w:type="dxa"/>
             <w:tcBorders>
               <w:bottom w:val="none" w:sz="0" w:space="0" w:color="auto"/>
               <w:right w:val="none" w:sz="0" w:space="0" w:color="auto"/>
@@ -4224,7 +4281,7 @@
         <w:tc>
           <w:tcPr>
             <w:cnfStyle w:val="001000000000" w:firstRow="0" w:lastRow="0" w:firstColumn="1" w:lastColumn="0" w:oddVBand="0" w:evenVBand="0" w:oddHBand="0" w:evenHBand="0" w:firstRowFirstColumn="0" w:firstRowLastColumn="0" w:lastRowFirstColumn="0" w:lastRowLastColumn="0"/>
-            <w:tcW w:w="8210" w:type="dxa"/>
+            <w:tcW w:w="9067" w:type="dxa"/>
             <w:tcBorders>
               <w:top w:val="none" w:sz="0" w:space="0" w:color="auto"/>
               <w:bottom w:val="none" w:sz="0" w:space="0" w:color="auto"/>
@@ -4261,7 +4318,7 @@
         <w:tc>
           <w:tcPr>
             <w:cnfStyle w:val="001000000000" w:firstRow="0" w:lastRow="0" w:firstColumn="1" w:lastColumn="0" w:oddVBand="0" w:evenVBand="0" w:oddHBand="0" w:evenHBand="0" w:firstRowFirstColumn="0" w:firstRowLastColumn="0" w:lastRowFirstColumn="0" w:lastRowLastColumn="0"/>
-            <w:tcW w:w="8210" w:type="dxa"/>
+            <w:tcW w:w="9067" w:type="dxa"/>
             <w:tcBorders>
               <w:right w:val="none" w:sz="0" w:space="0" w:color="auto"/>
             </w:tcBorders>
@@ -4353,7 +4410,7 @@
         <w:tc>
           <w:tcPr>
             <w:cnfStyle w:val="001000000000" w:firstRow="0" w:lastRow="0" w:firstColumn="1" w:lastColumn="0" w:oddVBand="0" w:evenVBand="0" w:oddHBand="0" w:evenHBand="0" w:firstRowFirstColumn="0" w:firstRowLastColumn="0" w:lastRowFirstColumn="0" w:lastRowLastColumn="0"/>
-            <w:tcW w:w="8210" w:type="dxa"/>
+            <w:tcW w:w="9067" w:type="dxa"/>
             <w:tcBorders>
               <w:top w:val="none" w:sz="0" w:space="0" w:color="auto"/>
               <w:bottom w:val="none" w:sz="0" w:space="0" w:color="auto"/>
@@ -4390,7 +4447,7 @@
         <w:tc>
           <w:tcPr>
             <w:cnfStyle w:val="001000000000" w:firstRow="0" w:lastRow="0" w:firstColumn="1" w:lastColumn="0" w:oddVBand="0" w:evenVBand="0" w:oddHBand="0" w:evenHBand="0" w:firstRowFirstColumn="0" w:firstRowLastColumn="0" w:lastRowFirstColumn="0" w:lastRowLastColumn="0"/>
-            <w:tcW w:w="8210" w:type="dxa"/>
+            <w:tcW w:w="9067" w:type="dxa"/>
             <w:tcBorders>
               <w:bottom w:val="single" w:sz="4" w:space="0" w:color="4472C4" w:themeColor="accent5"/>
               <w:right w:val="none" w:sz="0" w:space="0" w:color="auto"/>
@@ -4405,7 +4462,6 @@
               </w:rPr>
             </w:pPr>
             <w:r>
-              <w:lastRenderedPageBreak/>
               <w:t>Tiền điều kiện</w:t>
             </w:r>
             <w:r>
@@ -4439,7 +4495,7 @@
         <w:tc>
           <w:tcPr>
             <w:cnfStyle w:val="001000000000" w:firstRow="0" w:lastRow="0" w:firstColumn="1" w:lastColumn="0" w:oddVBand="0" w:evenVBand="0" w:oddHBand="0" w:evenHBand="0" w:firstRowFirstColumn="0" w:firstRowLastColumn="0" w:lastRowFirstColumn="0" w:lastRowLastColumn="0"/>
-            <w:tcW w:w="8210" w:type="dxa"/>
+            <w:tcW w:w="9067" w:type="dxa"/>
             <w:tcBorders>
               <w:right w:val="single" w:sz="4" w:space="0" w:color="4472C4" w:themeColor="accent5"/>
             </w:tcBorders>
@@ -4468,7 +4524,7 @@
         <w:tc>
           <w:tcPr>
             <w:cnfStyle w:val="001000000000" w:firstRow="0" w:lastRow="0" w:firstColumn="1" w:lastColumn="0" w:oddVBand="0" w:evenVBand="0" w:oddHBand="0" w:evenHBand="0" w:firstRowFirstColumn="0" w:firstRowLastColumn="0" w:lastRowFirstColumn="0" w:lastRowLastColumn="0"/>
-            <w:tcW w:w="8210" w:type="dxa"/>
+            <w:tcW w:w="9067" w:type="dxa"/>
             <w:tcBorders>
               <w:right w:val="none" w:sz="0" w:space="0" w:color="auto"/>
             </w:tcBorders>
@@ -4497,6 +4553,7 @@
               <w:rPr>
                 <w:b w:val="0"/>
               </w:rPr>
+              <w:lastRenderedPageBreak/>
               <w:t>Hiển thị danh sách sinh viên. Các nút kích hoạt chức năng thêm, sửa, xóa và tìm kiếm thông tin sinh viên.</w:t>
             </w:r>
           </w:p>
@@ -4719,7 +4776,7 @@
     <w:tbl>
       <w:tblPr>
         <w:tblStyle w:val="ListTable3-Accent5"/>
-        <w:tblW w:w="0" w:type="auto"/>
+        <w:tblW w:w="9067" w:type="dxa"/>
         <w:tblBorders>
           <w:insideH w:val="single" w:sz="4" w:space="0" w:color="4472C4" w:themeColor="accent5"/>
           <w:insideV w:val="single" w:sz="4" w:space="0" w:color="4472C4" w:themeColor="accent5"/>
@@ -4727,7 +4784,7 @@
         <w:tblLook w:val="04A0" w:firstRow="1" w:lastRow="0" w:firstColumn="1" w:lastColumn="0" w:noHBand="0" w:noVBand="1"/>
       </w:tblPr>
       <w:tblGrid>
-        <w:gridCol w:w="8210"/>
+        <w:gridCol w:w="9067"/>
       </w:tblGrid>
       <w:tr>
         <w:trPr>
@@ -4736,7 +4793,7 @@
         <w:tc>
           <w:tcPr>
             <w:cnfStyle w:val="001000000100" w:firstRow="0" w:lastRow="0" w:firstColumn="1" w:lastColumn="0" w:oddVBand="0" w:evenVBand="0" w:oddHBand="0" w:evenHBand="0" w:firstRowFirstColumn="1" w:firstRowLastColumn="0" w:lastRowFirstColumn="0" w:lastRowLastColumn="0"/>
-            <w:tcW w:w="8210" w:type="dxa"/>
+            <w:tcW w:w="9067" w:type="dxa"/>
             <w:tcBorders>
               <w:bottom w:val="none" w:sz="0" w:space="0" w:color="auto"/>
               <w:right w:val="none" w:sz="0" w:space="0" w:color="auto"/>
@@ -4764,7 +4821,7 @@
         <w:tc>
           <w:tcPr>
             <w:cnfStyle w:val="001000000000" w:firstRow="0" w:lastRow="0" w:firstColumn="1" w:lastColumn="0" w:oddVBand="0" w:evenVBand="0" w:oddHBand="0" w:evenHBand="0" w:firstRowFirstColumn="0" w:firstRowLastColumn="0" w:lastRowFirstColumn="0" w:lastRowLastColumn="0"/>
-            <w:tcW w:w="8210" w:type="dxa"/>
+            <w:tcW w:w="9067" w:type="dxa"/>
             <w:tcBorders>
               <w:top w:val="none" w:sz="0" w:space="0" w:color="auto"/>
               <w:bottom w:val="none" w:sz="0" w:space="0" w:color="auto"/>
@@ -4813,7 +4870,7 @@
         <w:tc>
           <w:tcPr>
             <w:cnfStyle w:val="001000000000" w:firstRow="0" w:lastRow="0" w:firstColumn="1" w:lastColumn="0" w:oddVBand="0" w:evenVBand="0" w:oddHBand="0" w:evenHBand="0" w:firstRowFirstColumn="0" w:firstRowLastColumn="0" w:lastRowFirstColumn="0" w:lastRowLastColumn="0"/>
-            <w:tcW w:w="8210" w:type="dxa"/>
+            <w:tcW w:w="9067" w:type="dxa"/>
             <w:tcBorders>
               <w:right w:val="none" w:sz="0" w:space="0" w:color="auto"/>
             </w:tcBorders>
@@ -4863,7 +4920,7 @@
         <w:tc>
           <w:tcPr>
             <w:cnfStyle w:val="001000000000" w:firstRow="0" w:lastRow="0" w:firstColumn="1" w:lastColumn="0" w:oddVBand="0" w:evenVBand="0" w:oddHBand="0" w:evenHBand="0" w:firstRowFirstColumn="0" w:firstRowLastColumn="0" w:lastRowFirstColumn="0" w:lastRowLastColumn="0"/>
-            <w:tcW w:w="8210" w:type="dxa"/>
+            <w:tcW w:w="9067" w:type="dxa"/>
             <w:tcBorders>
               <w:top w:val="none" w:sz="0" w:space="0" w:color="auto"/>
               <w:bottom w:val="none" w:sz="0" w:space="0" w:color="auto"/>
@@ -4894,7 +4951,7 @@
         <w:tc>
           <w:tcPr>
             <w:cnfStyle w:val="001000000000" w:firstRow="0" w:lastRow="0" w:firstColumn="1" w:lastColumn="0" w:oddVBand="0" w:evenVBand="0" w:oddHBand="0" w:evenHBand="0" w:firstRowFirstColumn="0" w:firstRowLastColumn="0" w:lastRowFirstColumn="0" w:lastRowLastColumn="0"/>
-            <w:tcW w:w="8210" w:type="dxa"/>
+            <w:tcW w:w="9067" w:type="dxa"/>
             <w:tcBorders>
               <w:bottom w:val="single" w:sz="4" w:space="0" w:color="4472C4" w:themeColor="accent5"/>
               <w:right w:val="none" w:sz="0" w:space="0" w:color="auto"/>
@@ -4942,7 +4999,7 @@
         <w:tc>
           <w:tcPr>
             <w:cnfStyle w:val="001000000000" w:firstRow="0" w:lastRow="0" w:firstColumn="1" w:lastColumn="0" w:oddVBand="0" w:evenVBand="0" w:oddHBand="0" w:evenHBand="0" w:firstRowFirstColumn="0" w:firstRowLastColumn="0" w:lastRowFirstColumn="0" w:lastRowLastColumn="0"/>
-            <w:tcW w:w="8210" w:type="dxa"/>
+            <w:tcW w:w="9067" w:type="dxa"/>
             <w:tcBorders>
               <w:right w:val="single" w:sz="4" w:space="0" w:color="4472C4" w:themeColor="accent5"/>
             </w:tcBorders>
@@ -4995,7 +5052,7 @@
         <w:tc>
           <w:tcPr>
             <w:cnfStyle w:val="001000000000" w:firstRow="0" w:lastRow="0" w:firstColumn="1" w:lastColumn="0" w:oddVBand="0" w:evenVBand="0" w:oddHBand="0" w:evenHBand="0" w:firstRowFirstColumn="0" w:firstRowLastColumn="0" w:lastRowFirstColumn="0" w:lastRowLastColumn="0"/>
-            <w:tcW w:w="8210" w:type="dxa"/>
+            <w:tcW w:w="9067" w:type="dxa"/>
             <w:tcBorders>
               <w:right w:val="none" w:sz="0" w:space="0" w:color="auto"/>
             </w:tcBorders>
@@ -5236,7 +5293,6 @@
               <w:rPr>
                 <w:b w:val="0"/>
               </w:rPr>
-              <w:lastRenderedPageBreak/>
               <w:t>Nếu bấm ‘Hủy’ thì đóng form chỉnh sửa thông tin. Kết thúc chức năng.</w:t>
             </w:r>
           </w:p>
@@ -5342,7 +5398,7 @@
     <w:tbl>
       <w:tblPr>
         <w:tblStyle w:val="ListTable3-Accent5"/>
-        <w:tblW w:w="0" w:type="auto"/>
+        <w:tblW w:w="9067" w:type="dxa"/>
         <w:tblBorders>
           <w:insideH w:val="single" w:sz="4" w:space="0" w:color="4472C4" w:themeColor="accent5"/>
           <w:insideV w:val="single" w:sz="4" w:space="0" w:color="4472C4" w:themeColor="accent5"/>
@@ -5350,7 +5406,7 @@
         <w:tblLook w:val="04A0" w:firstRow="1" w:lastRow="0" w:firstColumn="1" w:lastColumn="0" w:noHBand="0" w:noVBand="1"/>
       </w:tblPr>
       <w:tblGrid>
-        <w:gridCol w:w="8210"/>
+        <w:gridCol w:w="9067"/>
       </w:tblGrid>
       <w:tr>
         <w:trPr>
@@ -5359,7 +5415,7 @@
         <w:tc>
           <w:tcPr>
             <w:cnfStyle w:val="001000000100" w:firstRow="0" w:lastRow="0" w:firstColumn="1" w:lastColumn="0" w:oddVBand="0" w:evenVBand="0" w:oddHBand="0" w:evenHBand="0" w:firstRowFirstColumn="1" w:firstRowLastColumn="0" w:lastRowFirstColumn="0" w:lastRowLastColumn="0"/>
-            <w:tcW w:w="8210" w:type="dxa"/>
+            <w:tcW w:w="9067" w:type="dxa"/>
             <w:tcBorders>
               <w:bottom w:val="none" w:sz="0" w:space="0" w:color="auto"/>
               <w:right w:val="none" w:sz="0" w:space="0" w:color="auto"/>
@@ -5393,7 +5449,7 @@
         <w:tc>
           <w:tcPr>
             <w:cnfStyle w:val="001000000000" w:firstRow="0" w:lastRow="0" w:firstColumn="1" w:lastColumn="0" w:oddVBand="0" w:evenVBand="0" w:oddHBand="0" w:evenHBand="0" w:firstRowFirstColumn="0" w:firstRowLastColumn="0" w:lastRowFirstColumn="0" w:lastRowLastColumn="0"/>
-            <w:tcW w:w="8210" w:type="dxa"/>
+            <w:tcW w:w="9067" w:type="dxa"/>
             <w:tcBorders>
               <w:top w:val="none" w:sz="0" w:space="0" w:color="auto"/>
               <w:bottom w:val="none" w:sz="0" w:space="0" w:color="auto"/>
@@ -5442,7 +5498,7 @@
         <w:tc>
           <w:tcPr>
             <w:cnfStyle w:val="001000000000" w:firstRow="0" w:lastRow="0" w:firstColumn="1" w:lastColumn="0" w:oddVBand="0" w:evenVBand="0" w:oddHBand="0" w:evenHBand="0" w:firstRowFirstColumn="0" w:firstRowLastColumn="0" w:lastRowFirstColumn="0" w:lastRowLastColumn="0"/>
-            <w:tcW w:w="8210" w:type="dxa"/>
+            <w:tcW w:w="9067" w:type="dxa"/>
             <w:tcBorders>
               <w:right w:val="none" w:sz="0" w:space="0" w:color="auto"/>
             </w:tcBorders>
@@ -5492,7 +5548,7 @@
         <w:tc>
           <w:tcPr>
             <w:cnfStyle w:val="001000000000" w:firstRow="0" w:lastRow="0" w:firstColumn="1" w:lastColumn="0" w:oddVBand="0" w:evenVBand="0" w:oddHBand="0" w:evenHBand="0" w:firstRowFirstColumn="0" w:firstRowLastColumn="0" w:lastRowFirstColumn="0" w:lastRowLastColumn="0"/>
-            <w:tcW w:w="8210" w:type="dxa"/>
+            <w:tcW w:w="9067" w:type="dxa"/>
             <w:tcBorders>
               <w:top w:val="none" w:sz="0" w:space="0" w:color="auto"/>
               <w:bottom w:val="none" w:sz="0" w:space="0" w:color="auto"/>
@@ -5529,7 +5585,7 @@
         <w:tc>
           <w:tcPr>
             <w:cnfStyle w:val="001000000000" w:firstRow="0" w:lastRow="0" w:firstColumn="1" w:lastColumn="0" w:oddVBand="0" w:evenVBand="0" w:oddHBand="0" w:evenHBand="0" w:firstRowFirstColumn="0" w:firstRowLastColumn="0" w:lastRowFirstColumn="0" w:lastRowLastColumn="0"/>
-            <w:tcW w:w="8210" w:type="dxa"/>
+            <w:tcW w:w="9067" w:type="dxa"/>
             <w:tcBorders>
               <w:bottom w:val="single" w:sz="4" w:space="0" w:color="4472C4" w:themeColor="accent5"/>
               <w:right w:val="none" w:sz="0" w:space="0" w:color="auto"/>
@@ -5577,7 +5633,7 @@
         <w:tc>
           <w:tcPr>
             <w:cnfStyle w:val="001000000000" w:firstRow="0" w:lastRow="0" w:firstColumn="1" w:lastColumn="0" w:oddVBand="0" w:evenVBand="0" w:oddHBand="0" w:evenHBand="0" w:firstRowFirstColumn="0" w:firstRowLastColumn="0" w:lastRowFirstColumn="0" w:lastRowLastColumn="0"/>
-            <w:tcW w:w="8210" w:type="dxa"/>
+            <w:tcW w:w="9067" w:type="dxa"/>
             <w:tcBorders>
               <w:right w:val="single" w:sz="4" w:space="0" w:color="4472C4" w:themeColor="accent5"/>
             </w:tcBorders>
@@ -5618,7 +5674,7 @@
         <w:tc>
           <w:tcPr>
             <w:cnfStyle w:val="001000000000" w:firstRow="0" w:lastRow="0" w:firstColumn="1" w:lastColumn="0" w:oddVBand="0" w:evenVBand="0" w:oddHBand="0" w:evenHBand="0" w:firstRowFirstColumn="0" w:firstRowLastColumn="0" w:lastRowFirstColumn="0" w:lastRowLastColumn="0"/>
-            <w:tcW w:w="8210" w:type="dxa"/>
+            <w:tcW w:w="9067" w:type="dxa"/>
             <w:tcBorders>
               <w:right w:val="none" w:sz="0" w:space="0" w:color="auto"/>
             </w:tcBorders>
@@ -5756,7 +5812,7 @@
     <w:tbl>
       <w:tblPr>
         <w:tblStyle w:val="ListTable3-Accent5"/>
-        <w:tblW w:w="0" w:type="auto"/>
+        <w:tblW w:w="9067" w:type="dxa"/>
         <w:tblBorders>
           <w:insideH w:val="single" w:sz="4" w:space="0" w:color="4472C4" w:themeColor="accent5"/>
           <w:insideV w:val="single" w:sz="4" w:space="0" w:color="4472C4" w:themeColor="accent5"/>
@@ -5764,7 +5820,7 @@
         <w:tblLook w:val="04A0" w:firstRow="1" w:lastRow="0" w:firstColumn="1" w:lastColumn="0" w:noHBand="0" w:noVBand="1"/>
       </w:tblPr>
       <w:tblGrid>
-        <w:gridCol w:w="8210"/>
+        <w:gridCol w:w="9067"/>
       </w:tblGrid>
       <w:tr>
         <w:trPr>
@@ -5773,7 +5829,7 @@
         <w:tc>
           <w:tcPr>
             <w:cnfStyle w:val="001000000100" w:firstRow="0" w:lastRow="0" w:firstColumn="1" w:lastColumn="0" w:oddVBand="0" w:evenVBand="0" w:oddHBand="0" w:evenHBand="0" w:firstRowFirstColumn="1" w:firstRowLastColumn="0" w:lastRowFirstColumn="0" w:lastRowLastColumn="0"/>
-            <w:tcW w:w="8210" w:type="dxa"/>
+            <w:tcW w:w="9067" w:type="dxa"/>
             <w:tcBorders>
               <w:bottom w:val="none" w:sz="0" w:space="0" w:color="auto"/>
               <w:right w:val="none" w:sz="0" w:space="0" w:color="auto"/>
@@ -5807,7 +5863,7 @@
         <w:tc>
           <w:tcPr>
             <w:cnfStyle w:val="001000000000" w:firstRow="0" w:lastRow="0" w:firstColumn="1" w:lastColumn="0" w:oddVBand="0" w:evenVBand="0" w:oddHBand="0" w:evenHBand="0" w:firstRowFirstColumn="0" w:firstRowLastColumn="0" w:lastRowFirstColumn="0" w:lastRowLastColumn="0"/>
-            <w:tcW w:w="8210" w:type="dxa"/>
+            <w:tcW w:w="9067" w:type="dxa"/>
             <w:tcBorders>
               <w:top w:val="none" w:sz="0" w:space="0" w:color="auto"/>
               <w:bottom w:val="none" w:sz="0" w:space="0" w:color="auto"/>
@@ -5844,7 +5900,7 @@
         <w:tc>
           <w:tcPr>
             <w:cnfStyle w:val="001000000000" w:firstRow="0" w:lastRow="0" w:firstColumn="1" w:lastColumn="0" w:oddVBand="0" w:evenVBand="0" w:oddHBand="0" w:evenHBand="0" w:firstRowFirstColumn="0" w:firstRowLastColumn="0" w:lastRowFirstColumn="0" w:lastRowLastColumn="0"/>
-            <w:tcW w:w="8210" w:type="dxa"/>
+            <w:tcW w:w="9067" w:type="dxa"/>
             <w:tcBorders>
               <w:right w:val="none" w:sz="0" w:space="0" w:color="auto"/>
             </w:tcBorders>
@@ -5924,7 +5980,7 @@
         <w:tc>
           <w:tcPr>
             <w:cnfStyle w:val="001000000000" w:firstRow="0" w:lastRow="0" w:firstColumn="1" w:lastColumn="0" w:oddVBand="0" w:evenVBand="0" w:oddHBand="0" w:evenHBand="0" w:firstRowFirstColumn="0" w:firstRowLastColumn="0" w:lastRowFirstColumn="0" w:lastRowLastColumn="0"/>
-            <w:tcW w:w="8210" w:type="dxa"/>
+            <w:tcW w:w="9067" w:type="dxa"/>
             <w:tcBorders>
               <w:top w:val="none" w:sz="0" w:space="0" w:color="auto"/>
               <w:bottom w:val="none" w:sz="0" w:space="0" w:color="auto"/>
@@ -5955,7 +6011,7 @@
         <w:tc>
           <w:tcPr>
             <w:cnfStyle w:val="001000000000" w:firstRow="0" w:lastRow="0" w:firstColumn="1" w:lastColumn="0" w:oddVBand="0" w:evenVBand="0" w:oddHBand="0" w:evenHBand="0" w:firstRowFirstColumn="0" w:firstRowLastColumn="0" w:lastRowFirstColumn="0" w:lastRowLastColumn="0"/>
-            <w:tcW w:w="8210" w:type="dxa"/>
+            <w:tcW w:w="9067" w:type="dxa"/>
             <w:tcBorders>
               <w:bottom w:val="single" w:sz="4" w:space="0" w:color="4472C4" w:themeColor="accent5"/>
               <w:right w:val="none" w:sz="0" w:space="0" w:color="auto"/>
@@ -6003,7 +6059,7 @@
         <w:tc>
           <w:tcPr>
             <w:cnfStyle w:val="001000000000" w:firstRow="0" w:lastRow="0" w:firstColumn="1" w:lastColumn="0" w:oddVBand="0" w:evenVBand="0" w:oddHBand="0" w:evenHBand="0" w:firstRowFirstColumn="0" w:firstRowLastColumn="0" w:lastRowFirstColumn="0" w:lastRowLastColumn="0"/>
-            <w:tcW w:w="8210" w:type="dxa"/>
+            <w:tcW w:w="9067" w:type="dxa"/>
             <w:tcBorders>
               <w:right w:val="single" w:sz="4" w:space="0" w:color="4472C4" w:themeColor="accent5"/>
             </w:tcBorders>
@@ -6032,7 +6088,7 @@
         <w:tc>
           <w:tcPr>
             <w:cnfStyle w:val="001000000000" w:firstRow="0" w:lastRow="0" w:firstColumn="1" w:lastColumn="0" w:oddVBand="0" w:evenVBand="0" w:oddHBand="0" w:evenHBand="0" w:firstRowFirstColumn="0" w:firstRowLastColumn="0" w:lastRowFirstColumn="0" w:lastRowLastColumn="0"/>
-            <w:tcW w:w="8210" w:type="dxa"/>
+            <w:tcW w:w="9067" w:type="dxa"/>
             <w:tcBorders>
               <w:right w:val="none" w:sz="0" w:space="0" w:color="auto"/>
             </w:tcBorders>
@@ -6103,7 +6159,6 @@
               <w:rPr>
                 <w:b w:val="0"/>
               </w:rPr>
-              <w:lastRenderedPageBreak/>
               <w:t>Nếu bấm nút ‘Tìm’ thì thực hiện</w:t>
             </w:r>
             <w:r>
@@ -6318,6 +6373,7 @@
               <w:rPr>
                 <w:b w:val="0"/>
               </w:rPr>
+              <w:lastRenderedPageBreak/>
               <w:t xml:space="preserve">Nếu bấm nút ‘Xem kết quả’ thì thực hiện </w:t>
             </w:r>
             <w:hyperlink w:anchor="UC_10" w:history="1">
@@ -6382,7 +6438,7 @@
     <w:tbl>
       <w:tblPr>
         <w:tblStyle w:val="ListTable3-Accent5"/>
-        <w:tblW w:w="0" w:type="auto"/>
+        <w:tblW w:w="9067" w:type="dxa"/>
         <w:tblBorders>
           <w:insideH w:val="single" w:sz="4" w:space="0" w:color="4472C4" w:themeColor="accent5"/>
           <w:insideV w:val="single" w:sz="4" w:space="0" w:color="4472C4" w:themeColor="accent5"/>
@@ -6390,7 +6446,7 @@
         <w:tblLook w:val="04A0" w:firstRow="1" w:lastRow="0" w:firstColumn="1" w:lastColumn="0" w:noHBand="0" w:noVBand="1"/>
       </w:tblPr>
       <w:tblGrid>
-        <w:gridCol w:w="8210"/>
+        <w:gridCol w:w="9067"/>
       </w:tblGrid>
       <w:tr>
         <w:trPr>
@@ -6399,7 +6455,7 @@
         <w:tc>
           <w:tcPr>
             <w:cnfStyle w:val="001000000100" w:firstRow="0" w:lastRow="0" w:firstColumn="1" w:lastColumn="0" w:oddVBand="0" w:evenVBand="0" w:oddHBand="0" w:evenHBand="0" w:firstRowFirstColumn="1" w:firstRowLastColumn="0" w:lastRowFirstColumn="0" w:lastRowLastColumn="0"/>
-            <w:tcW w:w="8210" w:type="dxa"/>
+            <w:tcW w:w="9067" w:type="dxa"/>
             <w:tcBorders>
               <w:bottom w:val="none" w:sz="0" w:space="0" w:color="auto"/>
               <w:right w:val="none" w:sz="0" w:space="0" w:color="auto"/>
@@ -6427,7 +6483,7 @@
         <w:tc>
           <w:tcPr>
             <w:cnfStyle w:val="001000000000" w:firstRow="0" w:lastRow="0" w:firstColumn="1" w:lastColumn="0" w:oddVBand="0" w:evenVBand="0" w:oddHBand="0" w:evenHBand="0" w:firstRowFirstColumn="0" w:firstRowLastColumn="0" w:lastRowFirstColumn="0" w:lastRowLastColumn="0"/>
-            <w:tcW w:w="8210" w:type="dxa"/>
+            <w:tcW w:w="9067" w:type="dxa"/>
             <w:tcBorders>
               <w:top w:val="none" w:sz="0" w:space="0" w:color="auto"/>
               <w:bottom w:val="none" w:sz="0" w:space="0" w:color="auto"/>
@@ -6464,7 +6520,7 @@
         <w:tc>
           <w:tcPr>
             <w:cnfStyle w:val="001000000000" w:firstRow="0" w:lastRow="0" w:firstColumn="1" w:lastColumn="0" w:oddVBand="0" w:evenVBand="0" w:oddHBand="0" w:evenHBand="0" w:firstRowFirstColumn="0" w:firstRowLastColumn="0" w:lastRowFirstColumn="0" w:lastRowLastColumn="0"/>
-            <w:tcW w:w="8210" w:type="dxa"/>
+            <w:tcW w:w="9067" w:type="dxa"/>
             <w:tcBorders>
               <w:right w:val="none" w:sz="0" w:space="0" w:color="auto"/>
             </w:tcBorders>
@@ -6502,7 +6558,7 @@
         <w:tc>
           <w:tcPr>
             <w:cnfStyle w:val="001000000000" w:firstRow="0" w:lastRow="0" w:firstColumn="1" w:lastColumn="0" w:oddVBand="0" w:evenVBand="0" w:oddHBand="0" w:evenHBand="0" w:firstRowFirstColumn="0" w:firstRowLastColumn="0" w:lastRowFirstColumn="0" w:lastRowLastColumn="0"/>
-            <w:tcW w:w="8210" w:type="dxa"/>
+            <w:tcW w:w="9067" w:type="dxa"/>
             <w:tcBorders>
               <w:top w:val="none" w:sz="0" w:space="0" w:color="auto"/>
               <w:bottom w:val="none" w:sz="0" w:space="0" w:color="auto"/>
@@ -6533,7 +6589,7 @@
         <w:tc>
           <w:tcPr>
             <w:cnfStyle w:val="001000000000" w:firstRow="0" w:lastRow="0" w:firstColumn="1" w:lastColumn="0" w:oddVBand="0" w:evenVBand="0" w:oddHBand="0" w:evenHBand="0" w:firstRowFirstColumn="0" w:firstRowLastColumn="0" w:lastRowFirstColumn="0" w:lastRowLastColumn="0"/>
-            <w:tcW w:w="8210" w:type="dxa"/>
+            <w:tcW w:w="9067" w:type="dxa"/>
             <w:tcBorders>
               <w:bottom w:val="single" w:sz="4" w:space="0" w:color="4472C4" w:themeColor="accent5"/>
               <w:right w:val="none" w:sz="0" w:space="0" w:color="auto"/>
@@ -6581,7 +6637,7 @@
         <w:tc>
           <w:tcPr>
             <w:cnfStyle w:val="001000000000" w:firstRow="0" w:lastRow="0" w:firstColumn="1" w:lastColumn="0" w:oddVBand="0" w:evenVBand="0" w:oddHBand="0" w:evenHBand="0" w:firstRowFirstColumn="0" w:firstRowLastColumn="0" w:lastRowFirstColumn="0" w:lastRowLastColumn="0"/>
-            <w:tcW w:w="8210" w:type="dxa"/>
+            <w:tcW w:w="9067" w:type="dxa"/>
             <w:tcBorders>
               <w:right w:val="single" w:sz="4" w:space="0" w:color="4472C4" w:themeColor="accent5"/>
             </w:tcBorders>
@@ -6610,7 +6666,7 @@
         <w:tc>
           <w:tcPr>
             <w:cnfStyle w:val="001000000000" w:firstRow="0" w:lastRow="0" w:firstColumn="1" w:lastColumn="0" w:oddVBand="0" w:evenVBand="0" w:oddHBand="0" w:evenHBand="0" w:firstRowFirstColumn="0" w:firstRowLastColumn="0" w:lastRowFirstColumn="0" w:lastRowLastColumn="0"/>
-            <w:tcW w:w="8210" w:type="dxa"/>
+            <w:tcW w:w="9067" w:type="dxa"/>
             <w:tcBorders>
               <w:right w:val="none" w:sz="0" w:space="0" w:color="auto"/>
             </w:tcBorders>
@@ -6888,7 +6944,6 @@
               <w:rPr>
                 <w:b w:val="0"/>
               </w:rPr>
-              <w:lastRenderedPageBreak/>
               <w:t>Hiểm thị cảnh báo có quyết định xóa hay không?</w:t>
             </w:r>
           </w:p>
@@ -6957,7 +7012,7 @@
     <w:tbl>
       <w:tblPr>
         <w:tblStyle w:val="ListTable3-Accent5"/>
-        <w:tblW w:w="0" w:type="auto"/>
+        <w:tblW w:w="9067" w:type="dxa"/>
         <w:tblBorders>
           <w:insideH w:val="single" w:sz="4" w:space="0" w:color="4472C4" w:themeColor="accent5"/>
           <w:insideV w:val="single" w:sz="4" w:space="0" w:color="4472C4" w:themeColor="accent5"/>
@@ -6965,7 +7020,7 @@
         <w:tblLook w:val="04A0" w:firstRow="1" w:lastRow="0" w:firstColumn="1" w:lastColumn="0" w:noHBand="0" w:noVBand="1"/>
       </w:tblPr>
       <w:tblGrid>
-        <w:gridCol w:w="8210"/>
+        <w:gridCol w:w="9067"/>
       </w:tblGrid>
       <w:tr>
         <w:trPr>
@@ -6974,7 +7029,7 @@
         <w:tc>
           <w:tcPr>
             <w:cnfStyle w:val="001000000100" w:firstRow="0" w:lastRow="0" w:firstColumn="1" w:lastColumn="0" w:oddVBand="0" w:evenVBand="0" w:oddHBand="0" w:evenHBand="0" w:firstRowFirstColumn="1" w:firstRowLastColumn="0" w:lastRowFirstColumn="0" w:lastRowLastColumn="0"/>
-            <w:tcW w:w="8210" w:type="dxa"/>
+            <w:tcW w:w="9067" w:type="dxa"/>
             <w:tcBorders>
               <w:bottom w:val="none" w:sz="0" w:space="0" w:color="auto"/>
               <w:right w:val="none" w:sz="0" w:space="0" w:color="auto"/>
@@ -7008,7 +7063,7 @@
         <w:tc>
           <w:tcPr>
             <w:cnfStyle w:val="001000000000" w:firstRow="0" w:lastRow="0" w:firstColumn="1" w:lastColumn="0" w:oddVBand="0" w:evenVBand="0" w:oddHBand="0" w:evenHBand="0" w:firstRowFirstColumn="0" w:firstRowLastColumn="0" w:lastRowFirstColumn="0" w:lastRowLastColumn="0"/>
-            <w:tcW w:w="8210" w:type="dxa"/>
+            <w:tcW w:w="9067" w:type="dxa"/>
             <w:tcBorders>
               <w:top w:val="none" w:sz="0" w:space="0" w:color="auto"/>
               <w:bottom w:val="none" w:sz="0" w:space="0" w:color="auto"/>
@@ -7045,7 +7100,7 @@
         <w:tc>
           <w:tcPr>
             <w:cnfStyle w:val="001000000000" w:firstRow="0" w:lastRow="0" w:firstColumn="1" w:lastColumn="0" w:oddVBand="0" w:evenVBand="0" w:oddHBand="0" w:evenHBand="0" w:firstRowFirstColumn="0" w:firstRowLastColumn="0" w:lastRowFirstColumn="0" w:lastRowLastColumn="0"/>
-            <w:tcW w:w="8210" w:type="dxa"/>
+            <w:tcW w:w="9067" w:type="dxa"/>
             <w:tcBorders>
               <w:right w:val="none" w:sz="0" w:space="0" w:color="auto"/>
             </w:tcBorders>
@@ -7083,7 +7138,7 @@
         <w:tc>
           <w:tcPr>
             <w:cnfStyle w:val="001000000000" w:firstRow="0" w:lastRow="0" w:firstColumn="1" w:lastColumn="0" w:oddVBand="0" w:evenVBand="0" w:oddHBand="0" w:evenHBand="0" w:firstRowFirstColumn="0" w:firstRowLastColumn="0" w:lastRowFirstColumn="0" w:lastRowLastColumn="0"/>
-            <w:tcW w:w="8210" w:type="dxa"/>
+            <w:tcW w:w="9067" w:type="dxa"/>
             <w:tcBorders>
               <w:top w:val="none" w:sz="0" w:space="0" w:color="auto"/>
               <w:bottom w:val="none" w:sz="0" w:space="0" w:color="auto"/>
@@ -7120,7 +7175,7 @@
         <w:tc>
           <w:tcPr>
             <w:cnfStyle w:val="001000000000" w:firstRow="0" w:lastRow="0" w:firstColumn="1" w:lastColumn="0" w:oddVBand="0" w:evenVBand="0" w:oddHBand="0" w:evenHBand="0" w:firstRowFirstColumn="0" w:firstRowLastColumn="0" w:lastRowFirstColumn="0" w:lastRowLastColumn="0"/>
-            <w:tcW w:w="8210" w:type="dxa"/>
+            <w:tcW w:w="9067" w:type="dxa"/>
             <w:tcBorders>
               <w:bottom w:val="single" w:sz="4" w:space="0" w:color="4472C4" w:themeColor="accent5"/>
               <w:right w:val="none" w:sz="0" w:space="0" w:color="auto"/>
@@ -7135,6 +7190,7 @@
               </w:rPr>
             </w:pPr>
             <w:r>
+              <w:lastRenderedPageBreak/>
               <w:t>Tiền điều kiện</w:t>
             </w:r>
             <w:r>
@@ -7168,7 +7224,7 @@
         <w:tc>
           <w:tcPr>
             <w:cnfStyle w:val="001000000000" w:firstRow="0" w:lastRow="0" w:firstColumn="1" w:lastColumn="0" w:oddVBand="0" w:evenVBand="0" w:oddHBand="0" w:evenHBand="0" w:firstRowFirstColumn="0" w:firstRowLastColumn="0" w:lastRowFirstColumn="0" w:lastRowLastColumn="0"/>
-            <w:tcW w:w="8210" w:type="dxa"/>
+            <w:tcW w:w="9067" w:type="dxa"/>
             <w:tcBorders>
               <w:right w:val="single" w:sz="4" w:space="0" w:color="4472C4" w:themeColor="accent5"/>
             </w:tcBorders>
@@ -7278,7 +7334,7 @@
         <w:tc>
           <w:tcPr>
             <w:cnfStyle w:val="001000000000" w:firstRow="0" w:lastRow="0" w:firstColumn="1" w:lastColumn="0" w:oddVBand="0" w:evenVBand="0" w:oddHBand="0" w:evenHBand="0" w:firstRowFirstColumn="0" w:firstRowLastColumn="0" w:lastRowFirstColumn="0" w:lastRowLastColumn="0"/>
-            <w:tcW w:w="8210" w:type="dxa"/>
+            <w:tcW w:w="9067" w:type="dxa"/>
             <w:tcBorders>
               <w:right w:val="none" w:sz="0" w:space="0" w:color="auto"/>
             </w:tcBorders>
@@ -7505,7 +7561,7 @@
     <w:tbl>
       <w:tblPr>
         <w:tblStyle w:val="ListTable3-Accent5"/>
-        <w:tblW w:w="0" w:type="auto"/>
+        <w:tblW w:w="9067" w:type="dxa"/>
         <w:tblBorders>
           <w:insideH w:val="single" w:sz="4" w:space="0" w:color="4472C4" w:themeColor="accent5"/>
           <w:insideV w:val="single" w:sz="4" w:space="0" w:color="4472C4" w:themeColor="accent5"/>
@@ -7513,7 +7569,7 @@
         <w:tblLook w:val="04A0" w:firstRow="1" w:lastRow="0" w:firstColumn="1" w:lastColumn="0" w:noHBand="0" w:noVBand="1"/>
       </w:tblPr>
       <w:tblGrid>
-        <w:gridCol w:w="8210"/>
+        <w:gridCol w:w="9067"/>
       </w:tblGrid>
       <w:tr>
         <w:trPr>
@@ -7522,7 +7578,7 @@
         <w:tc>
           <w:tcPr>
             <w:cnfStyle w:val="001000000100" w:firstRow="0" w:lastRow="0" w:firstColumn="1" w:lastColumn="0" w:oddVBand="0" w:evenVBand="0" w:oddHBand="0" w:evenHBand="0" w:firstRowFirstColumn="1" w:firstRowLastColumn="0" w:lastRowFirstColumn="0" w:lastRowLastColumn="0"/>
-            <w:tcW w:w="8210" w:type="dxa"/>
+            <w:tcW w:w="9067" w:type="dxa"/>
             <w:tcBorders>
               <w:bottom w:val="none" w:sz="0" w:space="0" w:color="auto"/>
               <w:right w:val="none" w:sz="0" w:space="0" w:color="auto"/>
@@ -7556,7 +7612,7 @@
         <w:tc>
           <w:tcPr>
             <w:cnfStyle w:val="001000000000" w:firstRow="0" w:lastRow="0" w:firstColumn="1" w:lastColumn="0" w:oddVBand="0" w:evenVBand="0" w:oddHBand="0" w:evenHBand="0" w:firstRowFirstColumn="0" w:firstRowLastColumn="0" w:lastRowFirstColumn="0" w:lastRowLastColumn="0"/>
-            <w:tcW w:w="8210" w:type="dxa"/>
+            <w:tcW w:w="9067" w:type="dxa"/>
             <w:tcBorders>
               <w:top w:val="none" w:sz="0" w:space="0" w:color="auto"/>
               <w:bottom w:val="none" w:sz="0" w:space="0" w:color="auto"/>
@@ -7593,7 +7649,7 @@
         <w:tc>
           <w:tcPr>
             <w:cnfStyle w:val="001000000000" w:firstRow="0" w:lastRow="0" w:firstColumn="1" w:lastColumn="0" w:oddVBand="0" w:evenVBand="0" w:oddHBand="0" w:evenHBand="0" w:firstRowFirstColumn="0" w:firstRowLastColumn="0" w:lastRowFirstColumn="0" w:lastRowLastColumn="0"/>
-            <w:tcW w:w="8210" w:type="dxa"/>
+            <w:tcW w:w="9067" w:type="dxa"/>
             <w:tcBorders>
               <w:right w:val="none" w:sz="0" w:space="0" w:color="auto"/>
             </w:tcBorders>
@@ -7631,7 +7687,7 @@
         <w:tc>
           <w:tcPr>
             <w:cnfStyle w:val="001000000000" w:firstRow="0" w:lastRow="0" w:firstColumn="1" w:lastColumn="0" w:oddVBand="0" w:evenVBand="0" w:oddHBand="0" w:evenHBand="0" w:firstRowFirstColumn="0" w:firstRowLastColumn="0" w:lastRowFirstColumn="0" w:lastRowLastColumn="0"/>
-            <w:tcW w:w="8210" w:type="dxa"/>
+            <w:tcW w:w="9067" w:type="dxa"/>
             <w:tcBorders>
               <w:top w:val="none" w:sz="0" w:space="0" w:color="auto"/>
               <w:bottom w:val="none" w:sz="0" w:space="0" w:color="auto"/>
@@ -7668,7 +7724,7 @@
         <w:tc>
           <w:tcPr>
             <w:cnfStyle w:val="001000000000" w:firstRow="0" w:lastRow="0" w:firstColumn="1" w:lastColumn="0" w:oddVBand="0" w:evenVBand="0" w:oddHBand="0" w:evenHBand="0" w:firstRowFirstColumn="0" w:firstRowLastColumn="0" w:lastRowFirstColumn="0" w:lastRowLastColumn="0"/>
-            <w:tcW w:w="8210" w:type="dxa"/>
+            <w:tcW w:w="9067" w:type="dxa"/>
             <w:tcBorders>
               <w:bottom w:val="single" w:sz="4" w:space="0" w:color="4472C4" w:themeColor="accent5"/>
               <w:right w:val="none" w:sz="0" w:space="0" w:color="auto"/>
@@ -7683,7 +7739,6 @@
               </w:rPr>
             </w:pPr>
             <w:r>
-              <w:lastRenderedPageBreak/>
               <w:t>Tiền điều kiện</w:t>
             </w:r>
             <w:r>
@@ -7723,7 +7778,7 @@
         <w:tc>
           <w:tcPr>
             <w:cnfStyle w:val="001000000000" w:firstRow="0" w:lastRow="0" w:firstColumn="1" w:lastColumn="0" w:oddVBand="0" w:evenVBand="0" w:oddHBand="0" w:evenHBand="0" w:firstRowFirstColumn="0" w:firstRowLastColumn="0" w:lastRowFirstColumn="0" w:lastRowLastColumn="0"/>
-            <w:tcW w:w="8210" w:type="dxa"/>
+            <w:tcW w:w="9067" w:type="dxa"/>
             <w:tcBorders>
               <w:right w:val="single" w:sz="4" w:space="0" w:color="4472C4" w:themeColor="accent5"/>
             </w:tcBorders>
@@ -7785,7 +7840,7 @@
         <w:tc>
           <w:tcPr>
             <w:cnfStyle w:val="001000000000" w:firstRow="0" w:lastRow="0" w:firstColumn="1" w:lastColumn="0" w:oddVBand="0" w:evenVBand="0" w:oddHBand="0" w:evenHBand="0" w:firstRowFirstColumn="0" w:firstRowLastColumn="0" w:lastRowFirstColumn="0" w:lastRowLastColumn="0"/>
-            <w:tcW w:w="8210" w:type="dxa"/>
+            <w:tcW w:w="9067" w:type="dxa"/>
             <w:tcBorders>
               <w:right w:val="none" w:sz="0" w:space="0" w:color="auto"/>
             </w:tcBorders>
@@ -7958,6 +8013,7 @@
               <w:rPr>
                 <w:b w:val="0"/>
               </w:rPr>
+              <w:lastRenderedPageBreak/>
               <w:t xml:space="preserve">Kích hoạt </w:t>
             </w:r>
             <w:hyperlink w:anchor="UC_11" w:history="1">
@@ -8278,7 +8334,7 @@
     <w:tbl>
       <w:tblPr>
         <w:tblStyle w:val="ListTable3-Accent5"/>
-        <w:tblW w:w="0" w:type="auto"/>
+        <w:tblW w:w="9067" w:type="dxa"/>
         <w:tblBorders>
           <w:insideH w:val="single" w:sz="4" w:space="0" w:color="4472C4" w:themeColor="accent5"/>
           <w:insideV w:val="single" w:sz="4" w:space="0" w:color="4472C4" w:themeColor="accent5"/>
@@ -8286,7 +8342,7 @@
         <w:tblLook w:val="04A0" w:firstRow="1" w:lastRow="0" w:firstColumn="1" w:lastColumn="0" w:noHBand="0" w:noVBand="1"/>
       </w:tblPr>
       <w:tblGrid>
-        <w:gridCol w:w="8210"/>
+        <w:gridCol w:w="9067"/>
       </w:tblGrid>
       <w:tr>
         <w:trPr>
@@ -8295,7 +8351,7 @@
         <w:tc>
           <w:tcPr>
             <w:cnfStyle w:val="001000000100" w:firstRow="0" w:lastRow="0" w:firstColumn="1" w:lastColumn="0" w:oddVBand="0" w:evenVBand="0" w:oddHBand="0" w:evenHBand="0" w:firstRowFirstColumn="1" w:firstRowLastColumn="0" w:lastRowFirstColumn="0" w:lastRowLastColumn="0"/>
-            <w:tcW w:w="8210" w:type="dxa"/>
+            <w:tcW w:w="9067" w:type="dxa"/>
             <w:tcBorders>
               <w:bottom w:val="none" w:sz="0" w:space="0" w:color="auto"/>
               <w:right w:val="none" w:sz="0" w:space="0" w:color="auto"/>
@@ -8329,7 +8385,7 @@
         <w:tc>
           <w:tcPr>
             <w:cnfStyle w:val="001000000000" w:firstRow="0" w:lastRow="0" w:firstColumn="1" w:lastColumn="0" w:oddVBand="0" w:evenVBand="0" w:oddHBand="0" w:evenHBand="0" w:firstRowFirstColumn="0" w:firstRowLastColumn="0" w:lastRowFirstColumn="0" w:lastRowLastColumn="0"/>
-            <w:tcW w:w="8210" w:type="dxa"/>
+            <w:tcW w:w="9067" w:type="dxa"/>
             <w:tcBorders>
               <w:top w:val="none" w:sz="0" w:space="0" w:color="auto"/>
               <w:bottom w:val="none" w:sz="0" w:space="0" w:color="auto"/>
@@ -8366,7 +8422,7 @@
         <w:tc>
           <w:tcPr>
             <w:cnfStyle w:val="001000000000" w:firstRow="0" w:lastRow="0" w:firstColumn="1" w:lastColumn="0" w:oddVBand="0" w:evenVBand="0" w:oddHBand="0" w:evenHBand="0" w:firstRowFirstColumn="0" w:firstRowLastColumn="0" w:lastRowFirstColumn="0" w:lastRowLastColumn="0"/>
-            <w:tcW w:w="8210" w:type="dxa"/>
+            <w:tcW w:w="9067" w:type="dxa"/>
             <w:tcBorders>
               <w:right w:val="none" w:sz="0" w:space="0" w:color="auto"/>
             </w:tcBorders>
@@ -8404,7 +8460,7 @@
         <w:tc>
           <w:tcPr>
             <w:cnfStyle w:val="001000000000" w:firstRow="0" w:lastRow="0" w:firstColumn="1" w:lastColumn="0" w:oddVBand="0" w:evenVBand="0" w:oddHBand="0" w:evenHBand="0" w:firstRowFirstColumn="0" w:firstRowLastColumn="0" w:lastRowFirstColumn="0" w:lastRowLastColumn="0"/>
-            <w:tcW w:w="8210" w:type="dxa"/>
+            <w:tcW w:w="9067" w:type="dxa"/>
             <w:tcBorders>
               <w:top w:val="none" w:sz="0" w:space="0" w:color="auto"/>
               <w:bottom w:val="none" w:sz="0" w:space="0" w:color="auto"/>
@@ -8441,7 +8497,7 @@
         <w:tc>
           <w:tcPr>
             <w:cnfStyle w:val="001000000000" w:firstRow="0" w:lastRow="0" w:firstColumn="1" w:lastColumn="0" w:oddVBand="0" w:evenVBand="0" w:oddHBand="0" w:evenHBand="0" w:firstRowFirstColumn="0" w:firstRowLastColumn="0" w:lastRowFirstColumn="0" w:lastRowLastColumn="0"/>
-            <w:tcW w:w="8210" w:type="dxa"/>
+            <w:tcW w:w="9067" w:type="dxa"/>
             <w:tcBorders>
               <w:bottom w:val="single" w:sz="4" w:space="0" w:color="4472C4" w:themeColor="accent5"/>
               <w:right w:val="none" w:sz="0" w:space="0" w:color="auto"/>
@@ -8456,7 +8512,6 @@
               </w:rPr>
             </w:pPr>
             <w:r>
-              <w:lastRenderedPageBreak/>
               <w:t>Tiền điều kiện</w:t>
             </w:r>
             <w:r>
@@ -8496,7 +8551,7 @@
         <w:tc>
           <w:tcPr>
             <w:cnfStyle w:val="001000000000" w:firstRow="0" w:lastRow="0" w:firstColumn="1" w:lastColumn="0" w:oddVBand="0" w:evenVBand="0" w:oddHBand="0" w:evenHBand="0" w:firstRowFirstColumn="0" w:firstRowLastColumn="0" w:lastRowFirstColumn="0" w:lastRowLastColumn="0"/>
-            <w:tcW w:w="8210" w:type="dxa"/>
+            <w:tcW w:w="9067" w:type="dxa"/>
             <w:tcBorders>
               <w:right w:val="single" w:sz="4" w:space="0" w:color="4472C4" w:themeColor="accent5"/>
             </w:tcBorders>
@@ -8527,7 +8582,7 @@
         <w:tc>
           <w:tcPr>
             <w:cnfStyle w:val="001000000000" w:firstRow="0" w:lastRow="0" w:firstColumn="1" w:lastColumn="0" w:oddVBand="0" w:evenVBand="0" w:oddHBand="0" w:evenHBand="0" w:firstRowFirstColumn="0" w:firstRowLastColumn="0" w:lastRowFirstColumn="0" w:lastRowLastColumn="0"/>
-            <w:tcW w:w="8210" w:type="dxa"/>
+            <w:tcW w:w="9067" w:type="dxa"/>
             <w:tcBorders>
               <w:right w:val="none" w:sz="0" w:space="0" w:color="auto"/>
             </w:tcBorders>
@@ -8638,7 +8693,7 @@
     <w:tbl>
       <w:tblPr>
         <w:tblStyle w:val="ListTable3-Accent5"/>
-        <w:tblW w:w="0" w:type="auto"/>
+        <w:tblW w:w="9067" w:type="dxa"/>
         <w:tblBorders>
           <w:insideH w:val="single" w:sz="4" w:space="0" w:color="4472C4" w:themeColor="accent5"/>
           <w:insideV w:val="single" w:sz="4" w:space="0" w:color="4472C4" w:themeColor="accent5"/>
@@ -8646,7 +8701,7 @@
         <w:tblLook w:val="04A0" w:firstRow="1" w:lastRow="0" w:firstColumn="1" w:lastColumn="0" w:noHBand="0" w:noVBand="1"/>
       </w:tblPr>
       <w:tblGrid>
-        <w:gridCol w:w="8210"/>
+        <w:gridCol w:w="9067"/>
       </w:tblGrid>
       <w:tr>
         <w:trPr>
@@ -8655,7 +8710,7 @@
         <w:tc>
           <w:tcPr>
             <w:cnfStyle w:val="001000000100" w:firstRow="0" w:lastRow="0" w:firstColumn="1" w:lastColumn="0" w:oddVBand="0" w:evenVBand="0" w:oddHBand="0" w:evenHBand="0" w:firstRowFirstColumn="1" w:firstRowLastColumn="0" w:lastRowFirstColumn="0" w:lastRowLastColumn="0"/>
-            <w:tcW w:w="8210" w:type="dxa"/>
+            <w:tcW w:w="9067" w:type="dxa"/>
             <w:tcBorders>
               <w:bottom w:val="none" w:sz="0" w:space="0" w:color="auto"/>
               <w:right w:val="none" w:sz="0" w:space="0" w:color="auto"/>
@@ -8689,7 +8744,7 @@
         <w:tc>
           <w:tcPr>
             <w:cnfStyle w:val="001000000000" w:firstRow="0" w:lastRow="0" w:firstColumn="1" w:lastColumn="0" w:oddVBand="0" w:evenVBand="0" w:oddHBand="0" w:evenHBand="0" w:firstRowFirstColumn="0" w:firstRowLastColumn="0" w:lastRowFirstColumn="0" w:lastRowLastColumn="0"/>
-            <w:tcW w:w="8210" w:type="dxa"/>
+            <w:tcW w:w="9067" w:type="dxa"/>
             <w:tcBorders>
               <w:top w:val="none" w:sz="0" w:space="0" w:color="auto"/>
               <w:bottom w:val="none" w:sz="0" w:space="0" w:color="auto"/>
@@ -8726,7 +8781,7 @@
         <w:tc>
           <w:tcPr>
             <w:cnfStyle w:val="001000000000" w:firstRow="0" w:lastRow="0" w:firstColumn="1" w:lastColumn="0" w:oddVBand="0" w:evenVBand="0" w:oddHBand="0" w:evenHBand="0" w:firstRowFirstColumn="0" w:firstRowLastColumn="0" w:lastRowFirstColumn="0" w:lastRowLastColumn="0"/>
-            <w:tcW w:w="8210" w:type="dxa"/>
+            <w:tcW w:w="9067" w:type="dxa"/>
             <w:tcBorders>
               <w:right w:val="none" w:sz="0" w:space="0" w:color="auto"/>
             </w:tcBorders>
@@ -8788,7 +8843,7 @@
         <w:tc>
           <w:tcPr>
             <w:cnfStyle w:val="001000000000" w:firstRow="0" w:lastRow="0" w:firstColumn="1" w:lastColumn="0" w:oddVBand="0" w:evenVBand="0" w:oddHBand="0" w:evenHBand="0" w:firstRowFirstColumn="0" w:firstRowLastColumn="0" w:lastRowFirstColumn="0" w:lastRowLastColumn="0"/>
-            <w:tcW w:w="8210" w:type="dxa"/>
+            <w:tcW w:w="9067" w:type="dxa"/>
             <w:tcBorders>
               <w:top w:val="none" w:sz="0" w:space="0" w:color="auto"/>
               <w:bottom w:val="none" w:sz="0" w:space="0" w:color="auto"/>
@@ -8825,7 +8880,7 @@
         <w:tc>
           <w:tcPr>
             <w:cnfStyle w:val="001000000000" w:firstRow="0" w:lastRow="0" w:firstColumn="1" w:lastColumn="0" w:oddVBand="0" w:evenVBand="0" w:oddHBand="0" w:evenHBand="0" w:firstRowFirstColumn="0" w:firstRowLastColumn="0" w:lastRowFirstColumn="0" w:lastRowLastColumn="0"/>
-            <w:tcW w:w="8210" w:type="dxa"/>
+            <w:tcW w:w="9067" w:type="dxa"/>
             <w:tcBorders>
               <w:bottom w:val="single" w:sz="4" w:space="0" w:color="4472C4" w:themeColor="accent5"/>
               <w:right w:val="none" w:sz="0" w:space="0" w:color="auto"/>
@@ -8879,7 +8934,7 @@
         <w:tc>
           <w:tcPr>
             <w:cnfStyle w:val="001000000000" w:firstRow="0" w:lastRow="0" w:firstColumn="1" w:lastColumn="0" w:oddVBand="0" w:evenVBand="0" w:oddHBand="0" w:evenHBand="0" w:firstRowFirstColumn="0" w:firstRowLastColumn="0" w:lastRowFirstColumn="0" w:lastRowLastColumn="0"/>
-            <w:tcW w:w="8210" w:type="dxa"/>
+            <w:tcW w:w="9067" w:type="dxa"/>
             <w:tcBorders>
               <w:right w:val="single" w:sz="4" w:space="0" w:color="4472C4" w:themeColor="accent5"/>
             </w:tcBorders>
@@ -8893,6 +8948,7 @@
               </w:rPr>
             </w:pPr>
             <w:r>
+              <w:lastRenderedPageBreak/>
               <w:t xml:space="preserve">Cách kích hoạt: </w:t>
             </w:r>
             <w:r>
@@ -8908,7 +8964,7 @@
         <w:tc>
           <w:tcPr>
             <w:cnfStyle w:val="001000000000" w:firstRow="0" w:lastRow="0" w:firstColumn="1" w:lastColumn="0" w:oddVBand="0" w:evenVBand="0" w:oddHBand="0" w:evenHBand="0" w:firstRowFirstColumn="0" w:firstRowLastColumn="0" w:lastRowFirstColumn="0" w:lastRowLastColumn="0"/>
-            <w:tcW w:w="8210" w:type="dxa"/>
+            <w:tcW w:w="9067" w:type="dxa"/>
             <w:tcBorders>
               <w:right w:val="none" w:sz="0" w:space="0" w:color="auto"/>
             </w:tcBorders>
@@ -9374,7 +9430,6 @@
               <w:rPr>
                 <w:b w:val="0"/>
               </w:rPr>
-              <w:lastRenderedPageBreak/>
               <w:t>Khi thực hiện chức năng này đến người cuối cùng cần đăng ký thì xuất danh sách kết quả ra để lưu trữ lại.</w:t>
             </w:r>
           </w:p>
@@ -9400,7 +9455,7 @@
     <w:tbl>
       <w:tblPr>
         <w:tblStyle w:val="ListTable3-Accent5"/>
-        <w:tblW w:w="0" w:type="auto"/>
+        <w:tblW w:w="9067" w:type="dxa"/>
         <w:tblBorders>
           <w:insideH w:val="single" w:sz="4" w:space="0" w:color="4472C4" w:themeColor="accent5"/>
           <w:insideV w:val="single" w:sz="4" w:space="0" w:color="4472C4" w:themeColor="accent5"/>
@@ -9408,7 +9463,7 @@
         <w:tblLook w:val="04A0" w:firstRow="1" w:lastRow="0" w:firstColumn="1" w:lastColumn="0" w:noHBand="0" w:noVBand="1"/>
       </w:tblPr>
       <w:tblGrid>
-        <w:gridCol w:w="8210"/>
+        <w:gridCol w:w="9067"/>
       </w:tblGrid>
       <w:tr>
         <w:trPr>
@@ -9417,7 +9472,7 @@
         <w:tc>
           <w:tcPr>
             <w:cnfStyle w:val="001000000100" w:firstRow="0" w:lastRow="0" w:firstColumn="1" w:lastColumn="0" w:oddVBand="0" w:evenVBand="0" w:oddHBand="0" w:evenHBand="0" w:firstRowFirstColumn="1" w:firstRowLastColumn="0" w:lastRowFirstColumn="0" w:lastRowLastColumn="0"/>
-            <w:tcW w:w="8210" w:type="dxa"/>
+            <w:tcW w:w="9067" w:type="dxa"/>
             <w:tcBorders>
               <w:bottom w:val="none" w:sz="0" w:space="0" w:color="auto"/>
               <w:right w:val="none" w:sz="0" w:space="0" w:color="auto"/>
@@ -9451,7 +9506,7 @@
         <w:tc>
           <w:tcPr>
             <w:cnfStyle w:val="001000000000" w:firstRow="0" w:lastRow="0" w:firstColumn="1" w:lastColumn="0" w:oddVBand="0" w:evenVBand="0" w:oddHBand="0" w:evenHBand="0" w:firstRowFirstColumn="0" w:firstRowLastColumn="0" w:lastRowFirstColumn="0" w:lastRowLastColumn="0"/>
-            <w:tcW w:w="8210" w:type="dxa"/>
+            <w:tcW w:w="9067" w:type="dxa"/>
             <w:tcBorders>
               <w:top w:val="none" w:sz="0" w:space="0" w:color="auto"/>
               <w:bottom w:val="none" w:sz="0" w:space="0" w:color="auto"/>
@@ -9488,7 +9543,7 @@
         <w:tc>
           <w:tcPr>
             <w:cnfStyle w:val="001000000000" w:firstRow="0" w:lastRow="0" w:firstColumn="1" w:lastColumn="0" w:oddVBand="0" w:evenVBand="0" w:oddHBand="0" w:evenHBand="0" w:firstRowFirstColumn="0" w:firstRowLastColumn="0" w:lastRowFirstColumn="0" w:lastRowLastColumn="0"/>
-            <w:tcW w:w="8210" w:type="dxa"/>
+            <w:tcW w:w="9067" w:type="dxa"/>
             <w:tcBorders>
               <w:right w:val="none" w:sz="0" w:space="0" w:color="auto"/>
             </w:tcBorders>
@@ -9538,7 +9593,7 @@
         <w:tc>
           <w:tcPr>
             <w:cnfStyle w:val="001000000000" w:firstRow="0" w:lastRow="0" w:firstColumn="1" w:lastColumn="0" w:oddVBand="0" w:evenVBand="0" w:oddHBand="0" w:evenHBand="0" w:firstRowFirstColumn="0" w:firstRowLastColumn="0" w:lastRowFirstColumn="0" w:lastRowLastColumn="0"/>
-            <w:tcW w:w="8210" w:type="dxa"/>
+            <w:tcW w:w="9067" w:type="dxa"/>
             <w:tcBorders>
               <w:top w:val="none" w:sz="0" w:space="0" w:color="auto"/>
               <w:bottom w:val="none" w:sz="0" w:space="0" w:color="auto"/>
@@ -9581,7 +9636,7 @@
         <w:tc>
           <w:tcPr>
             <w:cnfStyle w:val="001000000000" w:firstRow="0" w:lastRow="0" w:firstColumn="1" w:lastColumn="0" w:oddVBand="0" w:evenVBand="0" w:oddHBand="0" w:evenHBand="0" w:firstRowFirstColumn="0" w:firstRowLastColumn="0" w:lastRowFirstColumn="0" w:lastRowLastColumn="0"/>
-            <w:tcW w:w="8210" w:type="dxa"/>
+            <w:tcW w:w="9067" w:type="dxa"/>
             <w:tcBorders>
               <w:bottom w:val="single" w:sz="4" w:space="0" w:color="4472C4" w:themeColor="accent5"/>
               <w:right w:val="none" w:sz="0" w:space="0" w:color="auto"/>
@@ -9632,7 +9687,7 @@
         <w:tc>
           <w:tcPr>
             <w:cnfStyle w:val="001000000000" w:firstRow="0" w:lastRow="0" w:firstColumn="1" w:lastColumn="0" w:oddVBand="0" w:evenVBand="0" w:oddHBand="0" w:evenHBand="0" w:firstRowFirstColumn="0" w:firstRowLastColumn="0" w:lastRowFirstColumn="0" w:lastRowLastColumn="0"/>
-            <w:tcW w:w="8210" w:type="dxa"/>
+            <w:tcW w:w="9067" w:type="dxa"/>
             <w:tcBorders>
               <w:right w:val="single" w:sz="4" w:space="0" w:color="4472C4" w:themeColor="accent5"/>
             </w:tcBorders>
@@ -9673,7 +9728,7 @@
         <w:tc>
           <w:tcPr>
             <w:cnfStyle w:val="001000000000" w:firstRow="0" w:lastRow="0" w:firstColumn="1" w:lastColumn="0" w:oddVBand="0" w:evenVBand="0" w:oddHBand="0" w:evenHBand="0" w:firstRowFirstColumn="0" w:firstRowLastColumn="0" w:lastRowFirstColumn="0" w:lastRowLastColumn="0"/>
-            <w:tcW w:w="8210" w:type="dxa"/>
+            <w:tcW w:w="9067" w:type="dxa"/>
             <w:tcBorders>
               <w:right w:val="none" w:sz="0" w:space="0" w:color="auto"/>
             </w:tcBorders>
@@ -9817,6 +9872,7 @@
               <w:rPr>
                 <w:b w:val="0"/>
               </w:rPr>
+              <w:lastRenderedPageBreak/>
               <w:t xml:space="preserve">Nếu luồng </w:t>
             </w:r>
             <w:r>
@@ -9974,7 +10030,7 @@
     <w:tbl>
       <w:tblPr>
         <w:tblStyle w:val="ListTable3-Accent5"/>
-        <w:tblW w:w="0" w:type="auto"/>
+        <w:tblW w:w="9067" w:type="dxa"/>
         <w:tblBorders>
           <w:insideH w:val="single" w:sz="4" w:space="0" w:color="4472C4" w:themeColor="accent5"/>
           <w:insideV w:val="single" w:sz="4" w:space="0" w:color="4472C4" w:themeColor="accent5"/>
@@ -9982,7 +10038,7 @@
         <w:tblLook w:val="04A0" w:firstRow="1" w:lastRow="0" w:firstColumn="1" w:lastColumn="0" w:noHBand="0" w:noVBand="1"/>
       </w:tblPr>
       <w:tblGrid>
-        <w:gridCol w:w="8210"/>
+        <w:gridCol w:w="9067"/>
       </w:tblGrid>
       <w:tr>
         <w:trPr>
@@ -9991,7 +10047,7 @@
         <w:tc>
           <w:tcPr>
             <w:cnfStyle w:val="001000000100" w:firstRow="0" w:lastRow="0" w:firstColumn="1" w:lastColumn="0" w:oddVBand="0" w:evenVBand="0" w:oddHBand="0" w:evenHBand="0" w:firstRowFirstColumn="1" w:firstRowLastColumn="0" w:lastRowFirstColumn="0" w:lastRowLastColumn="0"/>
-            <w:tcW w:w="8210" w:type="dxa"/>
+            <w:tcW w:w="9067" w:type="dxa"/>
             <w:tcBorders>
               <w:bottom w:val="none" w:sz="0" w:space="0" w:color="auto"/>
               <w:right w:val="none" w:sz="0" w:space="0" w:color="auto"/>
@@ -10025,7 +10081,7 @@
         <w:tc>
           <w:tcPr>
             <w:cnfStyle w:val="001000000000" w:firstRow="0" w:lastRow="0" w:firstColumn="1" w:lastColumn="0" w:oddVBand="0" w:evenVBand="0" w:oddHBand="0" w:evenHBand="0" w:firstRowFirstColumn="0" w:firstRowLastColumn="0" w:lastRowFirstColumn="0" w:lastRowLastColumn="0"/>
-            <w:tcW w:w="8210" w:type="dxa"/>
+            <w:tcW w:w="9067" w:type="dxa"/>
             <w:tcBorders>
               <w:top w:val="none" w:sz="0" w:space="0" w:color="auto"/>
               <w:bottom w:val="none" w:sz="0" w:space="0" w:color="auto"/>
@@ -10062,7 +10118,7 @@
         <w:tc>
           <w:tcPr>
             <w:cnfStyle w:val="001000000000" w:firstRow="0" w:lastRow="0" w:firstColumn="1" w:lastColumn="0" w:oddVBand="0" w:evenVBand="0" w:oddHBand="0" w:evenHBand="0" w:firstRowFirstColumn="0" w:firstRowLastColumn="0" w:lastRowFirstColumn="0" w:lastRowLastColumn="0"/>
-            <w:tcW w:w="8210" w:type="dxa"/>
+            <w:tcW w:w="9067" w:type="dxa"/>
             <w:tcBorders>
               <w:right w:val="none" w:sz="0" w:space="0" w:color="auto"/>
             </w:tcBorders>
@@ -10100,7 +10156,7 @@
         <w:tc>
           <w:tcPr>
             <w:cnfStyle w:val="001000000000" w:firstRow="0" w:lastRow="0" w:firstColumn="1" w:lastColumn="0" w:oddVBand="0" w:evenVBand="0" w:oddHBand="0" w:evenHBand="0" w:firstRowFirstColumn="0" w:firstRowLastColumn="0" w:lastRowFirstColumn="0" w:lastRowLastColumn="0"/>
-            <w:tcW w:w="8210" w:type="dxa"/>
+            <w:tcW w:w="9067" w:type="dxa"/>
             <w:tcBorders>
               <w:top w:val="none" w:sz="0" w:space="0" w:color="auto"/>
               <w:bottom w:val="none" w:sz="0" w:space="0" w:color="auto"/>
@@ -10137,7 +10193,7 @@
         <w:tc>
           <w:tcPr>
             <w:cnfStyle w:val="001000000000" w:firstRow="0" w:lastRow="0" w:firstColumn="1" w:lastColumn="0" w:oddVBand="0" w:evenVBand="0" w:oddHBand="0" w:evenHBand="0" w:firstRowFirstColumn="0" w:firstRowLastColumn="0" w:lastRowFirstColumn="0" w:lastRowLastColumn="0"/>
-            <w:tcW w:w="8210" w:type="dxa"/>
+            <w:tcW w:w="9067" w:type="dxa"/>
             <w:tcBorders>
               <w:bottom w:val="single" w:sz="4" w:space="0" w:color="4472C4" w:themeColor="accent5"/>
               <w:right w:val="none" w:sz="0" w:space="0" w:color="auto"/>
@@ -10178,7 +10234,7 @@
         <w:tc>
           <w:tcPr>
             <w:cnfStyle w:val="001000000000" w:firstRow="0" w:lastRow="0" w:firstColumn="1" w:lastColumn="0" w:oddVBand="0" w:evenVBand="0" w:oddHBand="0" w:evenHBand="0" w:firstRowFirstColumn="0" w:firstRowLastColumn="0" w:lastRowFirstColumn="0" w:lastRowLastColumn="0"/>
-            <w:tcW w:w="8210" w:type="dxa"/>
+            <w:tcW w:w="9067" w:type="dxa"/>
             <w:tcBorders>
               <w:right w:val="single" w:sz="4" w:space="0" w:color="4472C4" w:themeColor="accent5"/>
             </w:tcBorders>
@@ -10216,7 +10272,7 @@
         <w:tc>
           <w:tcPr>
             <w:cnfStyle w:val="001000000000" w:firstRow="0" w:lastRow="0" w:firstColumn="1" w:lastColumn="0" w:oddVBand="0" w:evenVBand="0" w:oddHBand="0" w:evenHBand="0" w:firstRowFirstColumn="0" w:firstRowLastColumn="0" w:lastRowFirstColumn="0" w:lastRowLastColumn="0"/>
-            <w:tcW w:w="8210" w:type="dxa"/>
+            <w:tcW w:w="9067" w:type="dxa"/>
             <w:tcBorders>
               <w:right w:val="none" w:sz="0" w:space="0" w:color="auto"/>
             </w:tcBorders>
@@ -10248,7 +10304,6 @@
               <w:rPr>
                 <w:b w:val="0"/>
               </w:rPr>
-              <w:lastRenderedPageBreak/>
               <w:t>Hiển thị form nhập mã số cán bộ (hoặc mã số sinh viên)</w:t>
             </w:r>
             <w:r>
@@ -10321,7 +10376,7 @@
     <w:tbl>
       <w:tblPr>
         <w:tblStyle w:val="ListTable3-Accent5"/>
-        <w:tblW w:w="0" w:type="auto"/>
+        <w:tblW w:w="9067" w:type="dxa"/>
         <w:tblBorders>
           <w:insideH w:val="single" w:sz="4" w:space="0" w:color="4472C4" w:themeColor="accent5"/>
           <w:insideV w:val="single" w:sz="4" w:space="0" w:color="4472C4" w:themeColor="accent5"/>
@@ -10329,7 +10384,7 @@
         <w:tblLook w:val="04A0" w:firstRow="1" w:lastRow="0" w:firstColumn="1" w:lastColumn="0" w:noHBand="0" w:noVBand="1"/>
       </w:tblPr>
       <w:tblGrid>
-        <w:gridCol w:w="8210"/>
+        <w:gridCol w:w="9067"/>
       </w:tblGrid>
       <w:tr>
         <w:trPr>
@@ -10338,7 +10393,7 @@
         <w:tc>
           <w:tcPr>
             <w:cnfStyle w:val="001000000100" w:firstRow="0" w:lastRow="0" w:firstColumn="1" w:lastColumn="0" w:oddVBand="0" w:evenVBand="0" w:oddHBand="0" w:evenHBand="0" w:firstRowFirstColumn="1" w:firstRowLastColumn="0" w:lastRowFirstColumn="0" w:lastRowLastColumn="0"/>
-            <w:tcW w:w="8210" w:type="dxa"/>
+            <w:tcW w:w="9067" w:type="dxa"/>
             <w:tcBorders>
               <w:bottom w:val="none" w:sz="0" w:space="0" w:color="auto"/>
               <w:right w:val="none" w:sz="0" w:space="0" w:color="auto"/>
@@ -10372,7 +10427,7 @@
         <w:tc>
           <w:tcPr>
             <w:cnfStyle w:val="001000000000" w:firstRow="0" w:lastRow="0" w:firstColumn="1" w:lastColumn="0" w:oddVBand="0" w:evenVBand="0" w:oddHBand="0" w:evenHBand="0" w:firstRowFirstColumn="0" w:firstRowLastColumn="0" w:lastRowFirstColumn="0" w:lastRowLastColumn="0"/>
-            <w:tcW w:w="8210" w:type="dxa"/>
+            <w:tcW w:w="9067" w:type="dxa"/>
             <w:tcBorders>
               <w:top w:val="none" w:sz="0" w:space="0" w:color="auto"/>
               <w:bottom w:val="none" w:sz="0" w:space="0" w:color="auto"/>
@@ -10409,7 +10464,7 @@
         <w:tc>
           <w:tcPr>
             <w:cnfStyle w:val="001000000000" w:firstRow="0" w:lastRow="0" w:firstColumn="1" w:lastColumn="0" w:oddVBand="0" w:evenVBand="0" w:oddHBand="0" w:evenHBand="0" w:firstRowFirstColumn="0" w:firstRowLastColumn="0" w:lastRowFirstColumn="0" w:lastRowLastColumn="0"/>
-            <w:tcW w:w="8210" w:type="dxa"/>
+            <w:tcW w:w="9067" w:type="dxa"/>
             <w:tcBorders>
               <w:right w:val="none" w:sz="0" w:space="0" w:color="auto"/>
             </w:tcBorders>
@@ -10447,7 +10502,7 @@
         <w:tc>
           <w:tcPr>
             <w:cnfStyle w:val="001000000000" w:firstRow="0" w:lastRow="0" w:firstColumn="1" w:lastColumn="0" w:oddVBand="0" w:evenVBand="0" w:oddHBand="0" w:evenHBand="0" w:firstRowFirstColumn="0" w:firstRowLastColumn="0" w:lastRowFirstColumn="0" w:lastRowLastColumn="0"/>
-            <w:tcW w:w="8210" w:type="dxa"/>
+            <w:tcW w:w="9067" w:type="dxa"/>
             <w:tcBorders>
               <w:top w:val="none" w:sz="0" w:space="0" w:color="auto"/>
               <w:bottom w:val="none" w:sz="0" w:space="0" w:color="auto"/>
@@ -10484,7 +10539,7 @@
         <w:tc>
           <w:tcPr>
             <w:cnfStyle w:val="001000000000" w:firstRow="0" w:lastRow="0" w:firstColumn="1" w:lastColumn="0" w:oddVBand="0" w:evenVBand="0" w:oddHBand="0" w:evenHBand="0" w:firstRowFirstColumn="0" w:firstRowLastColumn="0" w:lastRowFirstColumn="0" w:lastRowLastColumn="0"/>
-            <w:tcW w:w="8210" w:type="dxa"/>
+            <w:tcW w:w="9067" w:type="dxa"/>
             <w:tcBorders>
               <w:bottom w:val="single" w:sz="4" w:space="0" w:color="4472C4" w:themeColor="accent5"/>
               <w:right w:val="none" w:sz="0" w:space="0" w:color="auto"/>
@@ -10529,7 +10584,7 @@
         <w:tc>
           <w:tcPr>
             <w:cnfStyle w:val="001000000000" w:firstRow="0" w:lastRow="0" w:firstColumn="1" w:lastColumn="0" w:oddVBand="0" w:evenVBand="0" w:oddHBand="0" w:evenHBand="0" w:firstRowFirstColumn="0" w:firstRowLastColumn="0" w:lastRowFirstColumn="0" w:lastRowLastColumn="0"/>
-            <w:tcW w:w="8210" w:type="dxa"/>
+            <w:tcW w:w="9067" w:type="dxa"/>
             <w:tcBorders>
               <w:right w:val="single" w:sz="4" w:space="0" w:color="4472C4" w:themeColor="accent5"/>
             </w:tcBorders>
@@ -10560,7 +10615,7 @@
         <w:tc>
           <w:tcPr>
             <w:cnfStyle w:val="001000000000" w:firstRow="0" w:lastRow="0" w:firstColumn="1" w:lastColumn="0" w:oddVBand="0" w:evenVBand="0" w:oddHBand="0" w:evenHBand="0" w:firstRowFirstColumn="0" w:firstRowLastColumn="0" w:lastRowFirstColumn="0" w:lastRowLastColumn="0"/>
-            <w:tcW w:w="8210" w:type="dxa"/>
+            <w:tcW w:w="9067" w:type="dxa"/>
             <w:tcBorders>
               <w:right w:val="none" w:sz="0" w:space="0" w:color="auto"/>
             </w:tcBorders>
@@ -10632,7 +10687,7 @@
     <w:tbl>
       <w:tblPr>
         <w:tblStyle w:val="ListTable3-Accent5"/>
-        <w:tblW w:w="0" w:type="auto"/>
+        <w:tblW w:w="9067" w:type="dxa"/>
         <w:tblBorders>
           <w:insideH w:val="single" w:sz="4" w:space="0" w:color="4472C4" w:themeColor="accent5"/>
           <w:insideV w:val="single" w:sz="4" w:space="0" w:color="4472C4" w:themeColor="accent5"/>
@@ -10640,7 +10695,7 @@
         <w:tblLook w:val="04A0" w:firstRow="1" w:lastRow="0" w:firstColumn="1" w:lastColumn="0" w:noHBand="0" w:noVBand="1"/>
       </w:tblPr>
       <w:tblGrid>
-        <w:gridCol w:w="8210"/>
+        <w:gridCol w:w="9067"/>
       </w:tblGrid>
       <w:tr>
         <w:trPr>
@@ -10649,7 +10704,7 @@
         <w:tc>
           <w:tcPr>
             <w:cnfStyle w:val="001000000100" w:firstRow="0" w:lastRow="0" w:firstColumn="1" w:lastColumn="0" w:oddVBand="0" w:evenVBand="0" w:oddHBand="0" w:evenHBand="0" w:firstRowFirstColumn="1" w:firstRowLastColumn="0" w:lastRowFirstColumn="0" w:lastRowLastColumn="0"/>
-            <w:tcW w:w="8210" w:type="dxa"/>
+            <w:tcW w:w="9067" w:type="dxa"/>
             <w:tcBorders>
               <w:bottom w:val="none" w:sz="0" w:space="0" w:color="auto"/>
               <w:right w:val="none" w:sz="0" w:space="0" w:color="auto"/>
@@ -10683,7 +10738,7 @@
         <w:tc>
           <w:tcPr>
             <w:cnfStyle w:val="001000000000" w:firstRow="0" w:lastRow="0" w:firstColumn="1" w:lastColumn="0" w:oddVBand="0" w:evenVBand="0" w:oddHBand="0" w:evenHBand="0" w:firstRowFirstColumn="0" w:firstRowLastColumn="0" w:lastRowFirstColumn="0" w:lastRowLastColumn="0"/>
-            <w:tcW w:w="8210" w:type="dxa"/>
+            <w:tcW w:w="9067" w:type="dxa"/>
             <w:tcBorders>
               <w:top w:val="none" w:sz="0" w:space="0" w:color="auto"/>
               <w:bottom w:val="none" w:sz="0" w:space="0" w:color="auto"/>
@@ -10720,7 +10775,7 @@
         <w:tc>
           <w:tcPr>
             <w:cnfStyle w:val="001000000000" w:firstRow="0" w:lastRow="0" w:firstColumn="1" w:lastColumn="0" w:oddVBand="0" w:evenVBand="0" w:oddHBand="0" w:evenHBand="0" w:firstRowFirstColumn="0" w:firstRowLastColumn="0" w:lastRowFirstColumn="0" w:lastRowLastColumn="0"/>
-            <w:tcW w:w="8210" w:type="dxa"/>
+            <w:tcW w:w="9067" w:type="dxa"/>
             <w:tcBorders>
               <w:right w:val="none" w:sz="0" w:space="0" w:color="auto"/>
             </w:tcBorders>
@@ -10770,7 +10825,7 @@
         <w:tc>
           <w:tcPr>
             <w:cnfStyle w:val="001000000000" w:firstRow="0" w:lastRow="0" w:firstColumn="1" w:lastColumn="0" w:oddVBand="0" w:evenVBand="0" w:oddHBand="0" w:evenHBand="0" w:firstRowFirstColumn="0" w:firstRowLastColumn="0" w:lastRowFirstColumn="0" w:lastRowLastColumn="0"/>
-            <w:tcW w:w="8210" w:type="dxa"/>
+            <w:tcW w:w="9067" w:type="dxa"/>
             <w:tcBorders>
               <w:top w:val="none" w:sz="0" w:space="0" w:color="auto"/>
               <w:bottom w:val="none" w:sz="0" w:space="0" w:color="auto"/>
@@ -10807,7 +10862,7 @@
         <w:tc>
           <w:tcPr>
             <w:cnfStyle w:val="001000000000" w:firstRow="0" w:lastRow="0" w:firstColumn="1" w:lastColumn="0" w:oddVBand="0" w:evenVBand="0" w:oddHBand="0" w:evenHBand="0" w:firstRowFirstColumn="0" w:firstRowLastColumn="0" w:lastRowFirstColumn="0" w:lastRowLastColumn="0"/>
-            <w:tcW w:w="8210" w:type="dxa"/>
+            <w:tcW w:w="9067" w:type="dxa"/>
             <w:tcBorders>
               <w:bottom w:val="single" w:sz="4" w:space="0" w:color="4472C4" w:themeColor="accent5"/>
               <w:right w:val="none" w:sz="0" w:space="0" w:color="auto"/>
@@ -10822,6 +10877,7 @@
               </w:rPr>
             </w:pPr>
             <w:r>
+              <w:lastRenderedPageBreak/>
               <w:t>Tiền điều kiện:</w:t>
             </w:r>
             <w:r>
@@ -10858,7 +10914,7 @@
         <w:tc>
           <w:tcPr>
             <w:cnfStyle w:val="001000000000" w:firstRow="0" w:lastRow="0" w:firstColumn="1" w:lastColumn="0" w:oddVBand="0" w:evenVBand="0" w:oddHBand="0" w:evenHBand="0" w:firstRowFirstColumn="0" w:firstRowLastColumn="0" w:lastRowFirstColumn="0" w:lastRowLastColumn="0"/>
-            <w:tcW w:w="8210" w:type="dxa"/>
+            <w:tcW w:w="9067" w:type="dxa"/>
             <w:tcBorders>
               <w:right w:val="single" w:sz="4" w:space="0" w:color="4472C4" w:themeColor="accent5"/>
             </w:tcBorders>
@@ -10887,7 +10943,7 @@
         <w:tc>
           <w:tcPr>
             <w:cnfStyle w:val="001000000000" w:firstRow="0" w:lastRow="0" w:firstColumn="1" w:lastColumn="0" w:oddVBand="0" w:evenVBand="0" w:oddHBand="0" w:evenHBand="0" w:firstRowFirstColumn="0" w:firstRowLastColumn="0" w:lastRowFirstColumn="0" w:lastRowLastColumn="0"/>
-            <w:tcW w:w="8210" w:type="dxa"/>
+            <w:tcW w:w="9067" w:type="dxa"/>
             <w:tcBorders>
               <w:right w:val="none" w:sz="0" w:space="0" w:color="auto"/>
             </w:tcBorders>
@@ -11060,7 +11116,7 @@
         <w:tc>
           <w:tcPr>
             <w:cnfStyle w:val="001000000000" w:firstRow="0" w:lastRow="0" w:firstColumn="1" w:lastColumn="0" w:oddVBand="0" w:evenVBand="0" w:oddHBand="0" w:evenHBand="0" w:firstRowFirstColumn="0" w:firstRowLastColumn="0" w:lastRowFirstColumn="0" w:lastRowLastColumn="0"/>
-            <w:tcW w:w="8210" w:type="dxa"/>
+            <w:tcW w:w="9067" w:type="dxa"/>
             <w:tcBorders>
               <w:right w:val="none" w:sz="0" w:space="0" w:color="auto"/>
             </w:tcBorders>
@@ -11098,7 +11154,6 @@
               <w:rPr>
                 <w:b w:val="0"/>
               </w:rPr>
-              <w:lastRenderedPageBreak/>
               <w:t xml:space="preserve">Sau khi chức năng điểm danh ra tắt (hết thời gian điểm danh) thì lần lượt kích hoạt </w:t>
             </w:r>
             <w:hyperlink w:anchor="UC_18" w:history="1">
@@ -11177,7 +11232,6 @@
       <w:bookmarkStart w:id="31" w:name="UC_18"/>
       <w:bookmarkStart w:id="32" w:name="_Toc493249317"/>
       <w:r>
-        <w:lastRenderedPageBreak/>
         <w:t>Tạo danh sách vắng mặt</w:t>
       </w:r>
       <w:bookmarkEnd w:id="31"/>
@@ -11189,7 +11243,7 @@
     <w:tbl>
       <w:tblPr>
         <w:tblStyle w:val="ListTable3-Accent5"/>
-        <w:tblW w:w="0" w:type="auto"/>
+        <w:tblW w:w="9067" w:type="dxa"/>
         <w:tblBorders>
           <w:insideH w:val="single" w:sz="4" w:space="0" w:color="4472C4" w:themeColor="accent5"/>
           <w:insideV w:val="single" w:sz="4" w:space="0" w:color="4472C4" w:themeColor="accent5"/>
@@ -11197,7 +11251,7 @@
         <w:tblLook w:val="04A0" w:firstRow="1" w:lastRow="0" w:firstColumn="1" w:lastColumn="0" w:noHBand="0" w:noVBand="1"/>
       </w:tblPr>
       <w:tblGrid>
-        <w:gridCol w:w="8210"/>
+        <w:gridCol w:w="9067"/>
       </w:tblGrid>
       <w:tr>
         <w:trPr>
@@ -11206,7 +11260,7 @@
         <w:tc>
           <w:tcPr>
             <w:cnfStyle w:val="001000000100" w:firstRow="0" w:lastRow="0" w:firstColumn="1" w:lastColumn="0" w:oddVBand="0" w:evenVBand="0" w:oddHBand="0" w:evenHBand="0" w:firstRowFirstColumn="1" w:firstRowLastColumn="0" w:lastRowFirstColumn="0" w:lastRowLastColumn="0"/>
-            <w:tcW w:w="8210" w:type="dxa"/>
+            <w:tcW w:w="9067" w:type="dxa"/>
             <w:tcBorders>
               <w:bottom w:val="none" w:sz="0" w:space="0" w:color="auto"/>
               <w:right w:val="none" w:sz="0" w:space="0" w:color="auto"/>
@@ -11240,7 +11294,7 @@
         <w:tc>
           <w:tcPr>
             <w:cnfStyle w:val="001000000000" w:firstRow="0" w:lastRow="0" w:firstColumn="1" w:lastColumn="0" w:oddVBand="0" w:evenVBand="0" w:oddHBand="0" w:evenHBand="0" w:firstRowFirstColumn="0" w:firstRowLastColumn="0" w:lastRowFirstColumn="0" w:lastRowLastColumn="0"/>
-            <w:tcW w:w="8210" w:type="dxa"/>
+            <w:tcW w:w="9067" w:type="dxa"/>
             <w:tcBorders>
               <w:top w:val="none" w:sz="0" w:space="0" w:color="auto"/>
               <w:bottom w:val="none" w:sz="0" w:space="0" w:color="auto"/>
@@ -11277,7 +11331,7 @@
         <w:tc>
           <w:tcPr>
             <w:cnfStyle w:val="001000000000" w:firstRow="0" w:lastRow="0" w:firstColumn="1" w:lastColumn="0" w:oddVBand="0" w:evenVBand="0" w:oddHBand="0" w:evenHBand="0" w:firstRowFirstColumn="0" w:firstRowLastColumn="0" w:lastRowFirstColumn="0" w:lastRowLastColumn="0"/>
-            <w:tcW w:w="8210" w:type="dxa"/>
+            <w:tcW w:w="9067" w:type="dxa"/>
             <w:tcBorders>
               <w:right w:val="none" w:sz="0" w:space="0" w:color="auto"/>
             </w:tcBorders>
@@ -11315,7 +11369,7 @@
         <w:tc>
           <w:tcPr>
             <w:cnfStyle w:val="001000000000" w:firstRow="0" w:lastRow="0" w:firstColumn="1" w:lastColumn="0" w:oddVBand="0" w:evenVBand="0" w:oddHBand="0" w:evenHBand="0" w:firstRowFirstColumn="0" w:firstRowLastColumn="0" w:lastRowFirstColumn="0" w:lastRowLastColumn="0"/>
-            <w:tcW w:w="8210" w:type="dxa"/>
+            <w:tcW w:w="9067" w:type="dxa"/>
             <w:tcBorders>
               <w:top w:val="none" w:sz="0" w:space="0" w:color="auto"/>
               <w:bottom w:val="none" w:sz="0" w:space="0" w:color="auto"/>
@@ -11352,7 +11406,7 @@
         <w:tc>
           <w:tcPr>
             <w:cnfStyle w:val="001000000000" w:firstRow="0" w:lastRow="0" w:firstColumn="1" w:lastColumn="0" w:oddVBand="0" w:evenVBand="0" w:oddHBand="0" w:evenHBand="0" w:firstRowFirstColumn="0" w:firstRowLastColumn="0" w:lastRowFirstColumn="0" w:lastRowLastColumn="0"/>
-            <w:tcW w:w="8210" w:type="dxa"/>
+            <w:tcW w:w="9067" w:type="dxa"/>
             <w:tcBorders>
               <w:bottom w:val="single" w:sz="4" w:space="0" w:color="4472C4" w:themeColor="accent5"/>
               <w:right w:val="none" w:sz="0" w:space="0" w:color="auto"/>
@@ -11393,7 +11447,7 @@
         <w:tc>
           <w:tcPr>
             <w:cnfStyle w:val="001000000000" w:firstRow="0" w:lastRow="0" w:firstColumn="1" w:lastColumn="0" w:oddVBand="0" w:evenVBand="0" w:oddHBand="0" w:evenHBand="0" w:firstRowFirstColumn="0" w:firstRowLastColumn="0" w:lastRowFirstColumn="0" w:lastRowLastColumn="0"/>
-            <w:tcW w:w="8210" w:type="dxa"/>
+            <w:tcW w:w="9067" w:type="dxa"/>
             <w:tcBorders>
               <w:right w:val="single" w:sz="4" w:space="0" w:color="4472C4" w:themeColor="accent5"/>
             </w:tcBorders>
@@ -11424,7 +11478,7 @@
         <w:tc>
           <w:tcPr>
             <w:cnfStyle w:val="001000000000" w:firstRow="0" w:lastRow="0" w:firstColumn="1" w:lastColumn="0" w:oddVBand="0" w:evenVBand="0" w:oddHBand="0" w:evenHBand="0" w:firstRowFirstColumn="0" w:firstRowLastColumn="0" w:lastRowFirstColumn="0" w:lastRowLastColumn="0"/>
-            <w:tcW w:w="8210" w:type="dxa"/>
+            <w:tcW w:w="9067" w:type="dxa"/>
             <w:tcBorders>
               <w:right w:val="none" w:sz="0" w:space="0" w:color="auto"/>
             </w:tcBorders>
@@ -11504,7 +11558,7 @@
     <w:tbl>
       <w:tblPr>
         <w:tblStyle w:val="ListTable3-Accent5"/>
-        <w:tblW w:w="0" w:type="auto"/>
+        <w:tblW w:w="9067" w:type="dxa"/>
         <w:tblBorders>
           <w:insideH w:val="single" w:sz="4" w:space="0" w:color="4472C4" w:themeColor="accent5"/>
           <w:insideV w:val="single" w:sz="4" w:space="0" w:color="4472C4" w:themeColor="accent5"/>
@@ -11512,7 +11566,7 @@
         <w:tblLook w:val="04A0" w:firstRow="1" w:lastRow="0" w:firstColumn="1" w:lastColumn="0" w:noHBand="0" w:noVBand="1"/>
       </w:tblPr>
       <w:tblGrid>
-        <w:gridCol w:w="8210"/>
+        <w:gridCol w:w="9067"/>
       </w:tblGrid>
       <w:tr>
         <w:trPr>
@@ -11521,7 +11575,7 @@
         <w:tc>
           <w:tcPr>
             <w:cnfStyle w:val="001000000100" w:firstRow="0" w:lastRow="0" w:firstColumn="1" w:lastColumn="0" w:oddVBand="0" w:evenVBand="0" w:oddHBand="0" w:evenHBand="0" w:firstRowFirstColumn="1" w:firstRowLastColumn="0" w:lastRowFirstColumn="0" w:lastRowLastColumn="0"/>
-            <w:tcW w:w="8210" w:type="dxa"/>
+            <w:tcW w:w="9067" w:type="dxa"/>
             <w:tcBorders>
               <w:bottom w:val="none" w:sz="0" w:space="0" w:color="auto"/>
               <w:right w:val="none" w:sz="0" w:space="0" w:color="auto"/>
@@ -11555,7 +11609,7 @@
         <w:tc>
           <w:tcPr>
             <w:cnfStyle w:val="001000000000" w:firstRow="0" w:lastRow="0" w:firstColumn="1" w:lastColumn="0" w:oddVBand="0" w:evenVBand="0" w:oddHBand="0" w:evenHBand="0" w:firstRowFirstColumn="0" w:firstRowLastColumn="0" w:lastRowFirstColumn="0" w:lastRowLastColumn="0"/>
-            <w:tcW w:w="8210" w:type="dxa"/>
+            <w:tcW w:w="9067" w:type="dxa"/>
             <w:tcBorders>
               <w:top w:val="none" w:sz="0" w:space="0" w:color="auto"/>
               <w:bottom w:val="none" w:sz="0" w:space="0" w:color="auto"/>
@@ -11592,7 +11646,7 @@
         <w:tc>
           <w:tcPr>
             <w:cnfStyle w:val="001000000000" w:firstRow="0" w:lastRow="0" w:firstColumn="1" w:lastColumn="0" w:oddVBand="0" w:evenVBand="0" w:oddHBand="0" w:evenHBand="0" w:firstRowFirstColumn="0" w:firstRowLastColumn="0" w:lastRowFirstColumn="0" w:lastRowLastColumn="0"/>
-            <w:tcW w:w="8210" w:type="dxa"/>
+            <w:tcW w:w="9067" w:type="dxa"/>
             <w:tcBorders>
               <w:right w:val="none" w:sz="0" w:space="0" w:color="auto"/>
             </w:tcBorders>
@@ -11630,7 +11684,7 @@
         <w:tc>
           <w:tcPr>
             <w:cnfStyle w:val="001000000000" w:firstRow="0" w:lastRow="0" w:firstColumn="1" w:lastColumn="0" w:oddVBand="0" w:evenVBand="0" w:oddHBand="0" w:evenHBand="0" w:firstRowFirstColumn="0" w:firstRowLastColumn="0" w:lastRowFirstColumn="0" w:lastRowLastColumn="0"/>
-            <w:tcW w:w="8210" w:type="dxa"/>
+            <w:tcW w:w="9067" w:type="dxa"/>
             <w:tcBorders>
               <w:top w:val="none" w:sz="0" w:space="0" w:color="auto"/>
               <w:bottom w:val="none" w:sz="0" w:space="0" w:color="auto"/>
@@ -11667,7 +11721,7 @@
         <w:tc>
           <w:tcPr>
             <w:cnfStyle w:val="001000000000" w:firstRow="0" w:lastRow="0" w:firstColumn="1" w:lastColumn="0" w:oddVBand="0" w:evenVBand="0" w:oddHBand="0" w:evenHBand="0" w:firstRowFirstColumn="0" w:firstRowLastColumn="0" w:lastRowFirstColumn="0" w:lastRowLastColumn="0"/>
-            <w:tcW w:w="8210" w:type="dxa"/>
+            <w:tcW w:w="9067" w:type="dxa"/>
             <w:tcBorders>
               <w:bottom w:val="single" w:sz="4" w:space="0" w:color="4472C4" w:themeColor="accent5"/>
               <w:right w:val="none" w:sz="0" w:space="0" w:color="auto"/>
@@ -11708,7 +11762,7 @@
         <w:tc>
           <w:tcPr>
             <w:cnfStyle w:val="001000000000" w:firstRow="0" w:lastRow="0" w:firstColumn="1" w:lastColumn="0" w:oddVBand="0" w:evenVBand="0" w:oddHBand="0" w:evenHBand="0" w:firstRowFirstColumn="0" w:firstRowLastColumn="0" w:lastRowFirstColumn="0" w:lastRowLastColumn="0"/>
-            <w:tcW w:w="8210" w:type="dxa"/>
+            <w:tcW w:w="9067" w:type="dxa"/>
             <w:tcBorders>
               <w:right w:val="single" w:sz="4" w:space="0" w:color="4472C4" w:themeColor="accent5"/>
             </w:tcBorders>
@@ -11739,7 +11793,7 @@
         <w:tc>
           <w:tcPr>
             <w:cnfStyle w:val="001000000000" w:firstRow="0" w:lastRow="0" w:firstColumn="1" w:lastColumn="0" w:oddVBand="0" w:evenVBand="0" w:oddHBand="0" w:evenHBand="0" w:firstRowFirstColumn="0" w:firstRowLastColumn="0" w:lastRowFirstColumn="0" w:lastRowLastColumn="0"/>
-            <w:tcW w:w="8210" w:type="dxa"/>
+            <w:tcW w:w="9067" w:type="dxa"/>
             <w:tcBorders>
               <w:right w:val="none" w:sz="0" w:space="0" w:color="auto"/>
             </w:tcBorders>
@@ -11771,6 +11825,7 @@
               <w:rPr>
                 <w:b w:val="0"/>
               </w:rPr>
+              <w:lastRenderedPageBreak/>
               <w:t>Tìm</w:t>
             </w:r>
             <w:r>
@@ -11831,7 +11886,7 @@
     <w:tbl>
       <w:tblPr>
         <w:tblStyle w:val="ListTable3-Accent5"/>
-        <w:tblW w:w="0" w:type="auto"/>
+        <w:tblW w:w="9067" w:type="dxa"/>
         <w:tblBorders>
           <w:insideH w:val="single" w:sz="4" w:space="0" w:color="4472C4" w:themeColor="accent5"/>
           <w:insideV w:val="single" w:sz="4" w:space="0" w:color="4472C4" w:themeColor="accent5"/>
@@ -11839,7 +11894,7 @@
         <w:tblLook w:val="04A0" w:firstRow="1" w:lastRow="0" w:firstColumn="1" w:lastColumn="0" w:noHBand="0" w:noVBand="1"/>
       </w:tblPr>
       <w:tblGrid>
-        <w:gridCol w:w="8210"/>
+        <w:gridCol w:w="9067"/>
       </w:tblGrid>
       <w:tr>
         <w:trPr>
@@ -11848,7 +11903,7 @@
         <w:tc>
           <w:tcPr>
             <w:cnfStyle w:val="001000000100" w:firstRow="0" w:lastRow="0" w:firstColumn="1" w:lastColumn="0" w:oddVBand="0" w:evenVBand="0" w:oddHBand="0" w:evenHBand="0" w:firstRowFirstColumn="1" w:firstRowLastColumn="0" w:lastRowFirstColumn="0" w:lastRowLastColumn="0"/>
-            <w:tcW w:w="8210" w:type="dxa"/>
+            <w:tcW w:w="9067" w:type="dxa"/>
             <w:tcBorders>
               <w:bottom w:val="none" w:sz="0" w:space="0" w:color="auto"/>
               <w:right w:val="none" w:sz="0" w:space="0" w:color="auto"/>
@@ -11882,7 +11937,7 @@
         <w:tc>
           <w:tcPr>
             <w:cnfStyle w:val="001000000000" w:firstRow="0" w:lastRow="0" w:firstColumn="1" w:lastColumn="0" w:oddVBand="0" w:evenVBand="0" w:oddHBand="0" w:evenHBand="0" w:firstRowFirstColumn="0" w:firstRowLastColumn="0" w:lastRowFirstColumn="0" w:lastRowLastColumn="0"/>
-            <w:tcW w:w="8210" w:type="dxa"/>
+            <w:tcW w:w="9067" w:type="dxa"/>
             <w:tcBorders>
               <w:top w:val="none" w:sz="0" w:space="0" w:color="auto"/>
               <w:bottom w:val="none" w:sz="0" w:space="0" w:color="auto"/>
@@ -11919,7 +11974,7 @@
         <w:tc>
           <w:tcPr>
             <w:cnfStyle w:val="001000000000" w:firstRow="0" w:lastRow="0" w:firstColumn="1" w:lastColumn="0" w:oddVBand="0" w:evenVBand="0" w:oddHBand="0" w:evenHBand="0" w:firstRowFirstColumn="0" w:firstRowLastColumn="0" w:lastRowFirstColumn="0" w:lastRowLastColumn="0"/>
-            <w:tcW w:w="8210" w:type="dxa"/>
+            <w:tcW w:w="9067" w:type="dxa"/>
             <w:tcBorders>
               <w:right w:val="none" w:sz="0" w:space="0" w:color="auto"/>
             </w:tcBorders>
@@ -11963,7 +12018,7 @@
         <w:tc>
           <w:tcPr>
             <w:cnfStyle w:val="001000000000" w:firstRow="0" w:lastRow="0" w:firstColumn="1" w:lastColumn="0" w:oddVBand="0" w:evenVBand="0" w:oddHBand="0" w:evenHBand="0" w:firstRowFirstColumn="0" w:firstRowLastColumn="0" w:lastRowFirstColumn="0" w:lastRowLastColumn="0"/>
-            <w:tcW w:w="8210" w:type="dxa"/>
+            <w:tcW w:w="9067" w:type="dxa"/>
             <w:tcBorders>
               <w:top w:val="none" w:sz="0" w:space="0" w:color="auto"/>
               <w:bottom w:val="none" w:sz="0" w:space="0" w:color="auto"/>
@@ -12000,7 +12055,7 @@
         <w:tc>
           <w:tcPr>
             <w:cnfStyle w:val="001000000000" w:firstRow="0" w:lastRow="0" w:firstColumn="1" w:lastColumn="0" w:oddVBand="0" w:evenVBand="0" w:oddHBand="0" w:evenHBand="0" w:firstRowFirstColumn="0" w:firstRowLastColumn="0" w:lastRowFirstColumn="0" w:lastRowLastColumn="0"/>
-            <w:tcW w:w="8210" w:type="dxa"/>
+            <w:tcW w:w="9067" w:type="dxa"/>
             <w:tcBorders>
               <w:bottom w:val="single" w:sz="4" w:space="0" w:color="4472C4" w:themeColor="accent5"/>
               <w:right w:val="none" w:sz="0" w:space="0" w:color="auto"/>
@@ -12016,7 +12071,6 @@
               </w:rPr>
             </w:pPr>
             <w:r>
-              <w:lastRenderedPageBreak/>
               <w:t>Tiền điều kiện:</w:t>
             </w:r>
             <w:r>
@@ -12042,7 +12096,7 @@
         <w:tc>
           <w:tcPr>
             <w:cnfStyle w:val="001000000000" w:firstRow="0" w:lastRow="0" w:firstColumn="1" w:lastColumn="0" w:oddVBand="0" w:evenVBand="0" w:oddHBand="0" w:evenHBand="0" w:firstRowFirstColumn="0" w:firstRowLastColumn="0" w:lastRowFirstColumn="0" w:lastRowLastColumn="0"/>
-            <w:tcW w:w="8210" w:type="dxa"/>
+            <w:tcW w:w="9067" w:type="dxa"/>
             <w:tcBorders>
               <w:right w:val="single" w:sz="4" w:space="0" w:color="4472C4" w:themeColor="accent5"/>
             </w:tcBorders>
@@ -12073,7 +12127,7 @@
         <w:tc>
           <w:tcPr>
             <w:cnfStyle w:val="001000000000" w:firstRow="0" w:lastRow="0" w:firstColumn="1" w:lastColumn="0" w:oddVBand="0" w:evenVBand="0" w:oddHBand="0" w:evenHBand="0" w:firstRowFirstColumn="0" w:firstRowLastColumn="0" w:lastRowFirstColumn="0" w:lastRowLastColumn="0"/>
-            <w:tcW w:w="8210" w:type="dxa"/>
+            <w:tcW w:w="9067" w:type="dxa"/>
             <w:tcBorders>
               <w:right w:val="none" w:sz="0" w:space="0" w:color="auto"/>
             </w:tcBorders>
@@ -12177,7 +12231,7 @@
     <w:tbl>
       <w:tblPr>
         <w:tblStyle w:val="ListTable3-Accent5"/>
-        <w:tblW w:w="0" w:type="auto"/>
+        <w:tblW w:w="9067" w:type="dxa"/>
         <w:tblBorders>
           <w:insideH w:val="single" w:sz="4" w:space="0" w:color="4472C4" w:themeColor="accent5"/>
           <w:insideV w:val="single" w:sz="4" w:space="0" w:color="4472C4" w:themeColor="accent5"/>
@@ -12185,7 +12239,7 @@
         <w:tblLook w:val="04A0" w:firstRow="1" w:lastRow="0" w:firstColumn="1" w:lastColumn="0" w:noHBand="0" w:noVBand="1"/>
       </w:tblPr>
       <w:tblGrid>
-        <w:gridCol w:w="8210"/>
+        <w:gridCol w:w="9067"/>
       </w:tblGrid>
       <w:tr>
         <w:trPr>
@@ -12194,7 +12248,7 @@
         <w:tc>
           <w:tcPr>
             <w:cnfStyle w:val="001000000100" w:firstRow="0" w:lastRow="0" w:firstColumn="1" w:lastColumn="0" w:oddVBand="0" w:evenVBand="0" w:oddHBand="0" w:evenHBand="0" w:firstRowFirstColumn="1" w:firstRowLastColumn="0" w:lastRowFirstColumn="0" w:lastRowLastColumn="0"/>
-            <w:tcW w:w="8210" w:type="dxa"/>
+            <w:tcW w:w="9067" w:type="dxa"/>
             <w:tcBorders>
               <w:bottom w:val="none" w:sz="0" w:space="0" w:color="auto"/>
               <w:right w:val="none" w:sz="0" w:space="0" w:color="auto"/>
@@ -12228,7 +12282,7 @@
         <w:tc>
           <w:tcPr>
             <w:cnfStyle w:val="001000000000" w:firstRow="0" w:lastRow="0" w:firstColumn="1" w:lastColumn="0" w:oddVBand="0" w:evenVBand="0" w:oddHBand="0" w:evenHBand="0" w:firstRowFirstColumn="0" w:firstRowLastColumn="0" w:lastRowFirstColumn="0" w:lastRowLastColumn="0"/>
-            <w:tcW w:w="8210" w:type="dxa"/>
+            <w:tcW w:w="9067" w:type="dxa"/>
             <w:tcBorders>
               <w:top w:val="none" w:sz="0" w:space="0" w:color="auto"/>
               <w:bottom w:val="none" w:sz="0" w:space="0" w:color="auto"/>
@@ -12271,7 +12325,7 @@
         <w:tc>
           <w:tcPr>
             <w:cnfStyle w:val="001000000000" w:firstRow="0" w:lastRow="0" w:firstColumn="1" w:lastColumn="0" w:oddVBand="0" w:evenVBand="0" w:oddHBand="0" w:evenHBand="0" w:firstRowFirstColumn="0" w:firstRowLastColumn="0" w:lastRowFirstColumn="0" w:lastRowLastColumn="0"/>
-            <w:tcW w:w="8210" w:type="dxa"/>
+            <w:tcW w:w="9067" w:type="dxa"/>
             <w:tcBorders>
               <w:right w:val="none" w:sz="0" w:space="0" w:color="auto"/>
             </w:tcBorders>
@@ -12321,7 +12375,7 @@
         <w:tc>
           <w:tcPr>
             <w:cnfStyle w:val="001000000000" w:firstRow="0" w:lastRow="0" w:firstColumn="1" w:lastColumn="0" w:oddVBand="0" w:evenVBand="0" w:oddHBand="0" w:evenHBand="0" w:firstRowFirstColumn="0" w:firstRowLastColumn="0" w:lastRowFirstColumn="0" w:lastRowLastColumn="0"/>
-            <w:tcW w:w="8210" w:type="dxa"/>
+            <w:tcW w:w="9067" w:type="dxa"/>
             <w:tcBorders>
               <w:top w:val="none" w:sz="0" w:space="0" w:color="auto"/>
               <w:bottom w:val="none" w:sz="0" w:space="0" w:color="auto"/>
@@ -12358,7 +12412,7 @@
         <w:tc>
           <w:tcPr>
             <w:cnfStyle w:val="001000000000" w:firstRow="0" w:lastRow="0" w:firstColumn="1" w:lastColumn="0" w:oddVBand="0" w:evenVBand="0" w:oddHBand="0" w:evenHBand="0" w:firstRowFirstColumn="0" w:firstRowLastColumn="0" w:lastRowFirstColumn="0" w:lastRowLastColumn="0"/>
-            <w:tcW w:w="8210" w:type="dxa"/>
+            <w:tcW w:w="9067" w:type="dxa"/>
             <w:tcBorders>
               <w:bottom w:val="single" w:sz="4" w:space="0" w:color="4472C4" w:themeColor="accent5"/>
               <w:right w:val="none" w:sz="0" w:space="0" w:color="auto"/>
@@ -12399,7 +12453,7 @@
         <w:tc>
           <w:tcPr>
             <w:cnfStyle w:val="001000000000" w:firstRow="0" w:lastRow="0" w:firstColumn="1" w:lastColumn="0" w:oddVBand="0" w:evenVBand="0" w:oddHBand="0" w:evenHBand="0" w:firstRowFirstColumn="0" w:firstRowLastColumn="0" w:lastRowFirstColumn="0" w:lastRowLastColumn="0"/>
-            <w:tcW w:w="8210" w:type="dxa"/>
+            <w:tcW w:w="9067" w:type="dxa"/>
             <w:tcBorders>
               <w:right w:val="single" w:sz="4" w:space="0" w:color="4472C4" w:themeColor="accent5"/>
             </w:tcBorders>
@@ -12430,7 +12484,7 @@
         <w:tc>
           <w:tcPr>
             <w:cnfStyle w:val="001000000000" w:firstRow="0" w:lastRow="0" w:firstColumn="1" w:lastColumn="0" w:oddVBand="0" w:evenVBand="0" w:oddHBand="0" w:evenHBand="0" w:firstRowFirstColumn="0" w:firstRowLastColumn="0" w:lastRowFirstColumn="0" w:lastRowLastColumn="0"/>
-            <w:tcW w:w="8210" w:type="dxa"/>
+            <w:tcW w:w="9067" w:type="dxa"/>
             <w:tcBorders>
               <w:right w:val="none" w:sz="0" w:space="0" w:color="auto"/>
             </w:tcBorders>
@@ -12562,7 +12616,7 @@
           <w:rPr>
             <w:noProof/>
           </w:rPr>
-          <w:t>2</w:t>
+          <w:t>9</w:t>
         </w:r>
         <w:r>
           <w:rPr>
@@ -12719,7 +12773,7 @@
         <v:path o:extrusionok="f" gradientshapeok="t" o:connecttype="rect"/>
         <o:lock v:ext="edit" aspectratio="t"/>
       </v:shapetype>
-      <v:shape id="_x0000_i1047" type="#_x0000_t75" style="width:2in;height:2in" o:bullet="t">
+      <v:shape id="_x0000_i1055" type="#_x0000_t75" style="width:2in;height:2in" o:bullet="t">
         <v:imagedata r:id="rId1" o:title=""/>
       </v:shape>
     </w:pict>
@@ -23139,7 +23193,7 @@
 </file>
 
 <file path=customXml/itemProps1.xml><?xml version="1.0" encoding="utf-8"?>
-<ds:datastoreItem xmlns:ds="http://schemas.openxmlformats.org/officeDocument/2006/customXml" ds:itemID="{629FC968-C49F-44C7-89C2-CD0D96668322}">
+<ds:datastoreItem xmlns:ds="http://schemas.openxmlformats.org/officeDocument/2006/customXml" ds:itemID="{969CE60B-F917-48FE-8FFA-747FEC554070}">
   <ds:schemaRefs>
     <ds:schemaRef ds:uri="http://schemas.openxmlformats.org/officeDocument/2006/bibliography"/>
   </ds:schemaRefs>

</xml_diff>